<commit_message>
Updated Student Recruitment application document.
</commit_message>
<xml_diff>
--- a/assets/studentrecruitment/documentation/application-form.docx
+++ b/assets/studentrecruitment/documentation/application-form.docx
@@ -1,11 +1,11 @@
 
 <file path=word/document.xml><?xml version="1.0" encoding="utf-8"?>
-<w:document xmlns:wpc="http://schemas.microsoft.com/office/word/2010/wordprocessingCanvas" xmlns:cx="http://schemas.microsoft.com/office/drawing/2014/chartex" xmlns:cx1="http://schemas.microsoft.com/office/drawing/2015/9/8/chartex" xmlns:mc="http://schemas.openxmlformats.org/markup-compatibility/2006" xmlns:o="urn:schemas-microsoft-com:office:office" xmlns:r="http://schemas.openxmlformats.org/officeDocument/2006/relationships" xmlns:m="http://schemas.openxmlformats.org/officeDocument/2006/math" xmlns:v="urn:schemas-microsoft-com:vml" xmlns:wp14="http://schemas.microsoft.com/office/word/2010/wordprocessingDrawing" xmlns:wp="http://schemas.openxmlformats.org/drawingml/2006/wordprocessingDrawing" xmlns:w10="urn:schemas-microsoft-com:office:word" xmlns:w="http://schemas.openxmlformats.org/wordprocessingml/2006/main" xmlns:w14="http://schemas.microsoft.com/office/word/2010/wordml" xmlns:w15="http://schemas.microsoft.com/office/word/2012/wordml" xmlns:w16se="http://schemas.microsoft.com/office/word/2015/wordml/symex" xmlns:wpg="http://schemas.microsoft.com/office/word/2010/wordprocessingGroup" xmlns:wpi="http://schemas.microsoft.com/office/word/2010/wordprocessingInk" xmlns:wne="http://schemas.microsoft.com/office/word/2006/wordml" xmlns:wps="http://schemas.microsoft.com/office/word/2010/wordprocessingShape" mc:Ignorable="w14 w15 w16se wp14">
+<w:document xmlns:wpc="http://schemas.microsoft.com/office/word/2010/wordprocessingCanvas" xmlns:cx="http://schemas.microsoft.com/office/drawing/2014/chartex" xmlns:cx1="http://schemas.microsoft.com/office/drawing/2015/9/8/chartex" xmlns:cx2="http://schemas.microsoft.com/office/drawing/2015/10/21/chartex" xmlns:cx3="http://schemas.microsoft.com/office/drawing/2016/5/9/chartex" xmlns:cx4="http://schemas.microsoft.com/office/drawing/2016/5/10/chartex" xmlns:cx5="http://schemas.microsoft.com/office/drawing/2016/5/11/chartex" xmlns:cx6="http://schemas.microsoft.com/office/drawing/2016/5/12/chartex" xmlns:cx7="http://schemas.microsoft.com/office/drawing/2016/5/13/chartex" xmlns:cx8="http://schemas.microsoft.com/office/drawing/2016/5/14/chartex" xmlns:mc="http://schemas.openxmlformats.org/markup-compatibility/2006" xmlns:aink="http://schemas.microsoft.com/office/drawing/2016/ink" xmlns:am3d="http://schemas.microsoft.com/office/drawing/2017/model3d" xmlns:o="urn:schemas-microsoft-com:office:office" xmlns:oel="http://schemas.microsoft.com/office/2019/extlst" xmlns:r="http://schemas.openxmlformats.org/officeDocument/2006/relationships" xmlns:m="http://schemas.openxmlformats.org/officeDocument/2006/math" xmlns:v="urn:schemas-microsoft-com:vml" xmlns:wp14="http://schemas.microsoft.com/office/word/2010/wordprocessingDrawing" xmlns:wp="http://schemas.openxmlformats.org/drawingml/2006/wordprocessingDrawing" xmlns:w10="urn:schemas-microsoft-com:office:word" xmlns:w="http://schemas.openxmlformats.org/wordprocessingml/2006/main" xmlns:w14="http://schemas.microsoft.com/office/word/2010/wordml" xmlns:w15="http://schemas.microsoft.com/office/word/2012/wordml" xmlns:w16cex="http://schemas.microsoft.com/office/word/2018/wordml/cex" xmlns:w16cid="http://schemas.microsoft.com/office/word/2016/wordml/cid" xmlns:w16="http://schemas.microsoft.com/office/word/2018/wordml" xmlns:w16sdtdh="http://schemas.microsoft.com/office/word/2020/wordml/sdtdatahash" xmlns:w16se="http://schemas.microsoft.com/office/word/2015/wordml/symex" xmlns:wpg="http://schemas.microsoft.com/office/word/2010/wordprocessingGroup" xmlns:wpi="http://schemas.microsoft.com/office/word/2010/wordprocessingInk" xmlns:wne="http://schemas.microsoft.com/office/word/2006/wordml" xmlns:wps="http://schemas.microsoft.com/office/word/2010/wordprocessingShape" mc:Ignorable="w14 w15 w16se w16cid w16 w16cex w16sdtdh wp14">
   <w:body>
     <w:p>
       <w:pPr>
-        <w:jc w:val="center"/>
         <w:rPr>
+          <w:rFonts w:ascii="Century Gothic" w:hAnsi="Century Gothic"/>
           <w:b/>
           <w:sz w:val="32"/>
           <w:szCs w:val="32"/>
@@ -13,6 +13,7 @@
       </w:pPr>
       <w:r>
         <w:rPr>
+          <w:rFonts w:ascii="Century Gothic" w:hAnsi="Century Gothic"/>
           <w:b/>
           <w:noProof/>
           <w:sz w:val="32"/>
@@ -20,25 +21,17 @@
           <w:lang w:eastAsia="en-GB"/>
         </w:rPr>
         <w:drawing>
-          <wp:anchor distT="0" distB="0" distL="114300" distR="114300" simplePos="0" relativeHeight="251658240" behindDoc="1" locked="0" layoutInCell="1" allowOverlap="1">
+          <wp:anchor distT="0" distB="0" distL="114300" distR="114300" simplePos="0" relativeHeight="251658240" behindDoc="0" locked="0" layoutInCell="1" allowOverlap="1" wp14:anchorId="1EE6BB3D" wp14:editId="295EFCEE">
             <wp:simplePos x="0" y="0"/>
             <wp:positionH relativeFrom="column">
-              <wp:posOffset>0</wp:posOffset>
+              <wp:posOffset>-361950</wp:posOffset>
             </wp:positionH>
             <wp:positionV relativeFrom="paragraph">
-              <wp:posOffset>2540</wp:posOffset>
+              <wp:posOffset>-264160</wp:posOffset>
             </wp:positionV>
-            <wp:extent cx="762000" cy="685800"/>
+            <wp:extent cx="1164166" cy="1047750"/>
             <wp:effectExtent l="0" t="0" r="0" b="0"/>
-            <wp:wrapTight wrapText="bothSides">
-              <wp:wrapPolygon edited="0">
-                <wp:start x="0" y="0"/>
-                <wp:lineTo x="0" y="21000"/>
-                <wp:lineTo x="21060" y="21000"/>
-                <wp:lineTo x="21060" y="0"/>
-                <wp:lineTo x="0" y="0"/>
-              </wp:wrapPolygon>
-            </wp:wrapTight>
+            <wp:wrapNone/>
             <wp:docPr id="1" name="Picture 1"/>
             <wp:cNvGraphicFramePr>
               <a:graphicFrameLocks xmlns:a="http://schemas.openxmlformats.org/drawingml/2006/main" noChangeAspect="1"/>
@@ -51,7 +44,7 @@
                     <pic:cNvPicPr/>
                   </pic:nvPicPr>
                   <pic:blipFill>
-                    <a:blip r:embed="rId4">
+                    <a:blip r:embed="rId7">
                       <a:extLst>
                         <a:ext uri="{28A0092B-C50C-407E-A947-70E740481C1C}">
                           <a14:useLocalDpi xmlns:a14="http://schemas.microsoft.com/office/drawing/2010/main" val="0"/>
@@ -65,7 +58,7 @@
                   <pic:spPr>
                     <a:xfrm>
                       <a:off x="0" y="0"/>
-                      <a:ext cx="762000" cy="685800"/>
+                      <a:ext cx="1167876" cy="1051089"/>
                     </a:xfrm>
                     <a:prstGeom prst="rect">
                       <a:avLst/>
@@ -74,11 +67,36 @@
                 </pic:pic>
               </a:graphicData>
             </a:graphic>
+            <wp14:sizeRelH relativeFrom="margin">
+              <wp14:pctWidth>0</wp14:pctWidth>
+            </wp14:sizeRelH>
+            <wp14:sizeRelV relativeFrom="margin">
+              <wp14:pctHeight>0</wp14:pctHeight>
+            </wp14:sizeRelV>
           </wp:anchor>
         </w:drawing>
       </w:r>
       <w:r>
         <w:rPr>
+          <w:rFonts w:ascii="Century Gothic" w:hAnsi="Century Gothic"/>
+          <w:b/>
+          <w:sz w:val="32"/>
+          <w:szCs w:val="32"/>
+        </w:rPr>
+        <w:tab/>
+      </w:r>
+      <w:r>
+        <w:rPr>
+          <w:rFonts w:ascii="Century Gothic" w:hAnsi="Century Gothic"/>
+          <w:b/>
+          <w:sz w:val="32"/>
+          <w:szCs w:val="32"/>
+        </w:rPr>
+        <w:tab/>
+      </w:r>
+      <w:r>
+        <w:rPr>
+          <w:rFonts w:ascii="Century Gothic" w:hAnsi="Century Gothic"/>
           <w:b/>
           <w:sz w:val="32"/>
           <w:szCs w:val="32"/>
@@ -88,29 +106,79 @@
     </w:p>
     <w:p>
       <w:pPr>
-        <w:jc w:val="center"/>
         <w:rPr>
+          <w:rFonts w:ascii="Century Gothic" w:hAnsi="Century Gothic"/>
+          <w:b/>
+          <w:sz w:val="28"/>
+          <w:szCs w:val="28"/>
+        </w:rPr>
+      </w:pPr>
+      <w:r>
+        <w:rPr>
+          <w:rFonts w:ascii="Century Gothic" w:hAnsi="Century Gothic"/>
           <w:b/>
           <w:sz w:val="32"/>
           <w:szCs w:val="32"/>
         </w:rPr>
-      </w:pPr>
+        <w:tab/>
+      </w:r>
       <w:r>
         <w:rPr>
+          <w:rFonts w:ascii="Century Gothic" w:hAnsi="Century Gothic"/>
           <w:b/>
           <w:sz w:val="32"/>
           <w:szCs w:val="32"/>
+        </w:rPr>
+        <w:tab/>
+      </w:r>
+      <w:r>
+        <w:rPr>
+          <w:rFonts w:ascii="Century Gothic" w:hAnsi="Century Gothic"/>
+          <w:b/>
+          <w:sz w:val="28"/>
+          <w:szCs w:val="28"/>
         </w:rPr>
         <w:t>Applying for the po</w:t>
       </w:r>
       <w:r>
         <w:rPr>
+          <w:rFonts w:ascii="Century Gothic" w:hAnsi="Century Gothic"/>
           <w:b/>
-          <w:sz w:val="32"/>
-          <w:szCs w:val="32"/>
+          <w:sz w:val="28"/>
+          <w:szCs w:val="28"/>
         </w:rPr>
-        <w:t>sition of ……………………………………………</w:t>
+        <w:t>sition of …………………………</w:t>
       </w:r>
+      <w:r>
+        <w:rPr>
+          <w:rFonts w:ascii="Century Gothic" w:hAnsi="Century Gothic"/>
+          <w:b/>
+          <w:sz w:val="28"/>
+          <w:szCs w:val="28"/>
+        </w:rPr>
+        <w:t>…</w:t>
+      </w:r>
+      <w:proofErr w:type="gramStart"/>
+      <w:r>
+        <w:rPr>
+          <w:rFonts w:ascii="Century Gothic" w:hAnsi="Century Gothic"/>
+          <w:b/>
+          <w:sz w:val="28"/>
+          <w:szCs w:val="28"/>
+        </w:rPr>
+        <w:t>…..</w:t>
+      </w:r>
+      <w:proofErr w:type="gramEnd"/>
+    </w:p>
+    <w:p>
+      <w:pPr>
+        <w:rPr>
+          <w:rFonts w:ascii="Century Gothic" w:hAnsi="Century Gothic"/>
+          <w:b/>
+          <w:sz w:val="28"/>
+          <w:szCs w:val="28"/>
+        </w:rPr>
+      </w:pPr>
     </w:p>
     <w:tbl>
       <w:tblPr>
@@ -134,14 +202,16 @@
           <w:p>
             <w:pPr>
               <w:rPr>
-                <w:sz w:val="28"/>
-                <w:szCs w:val="28"/>
-              </w:rPr>
-            </w:pPr>
-            <w:r>
-              <w:rPr>
-                <w:sz w:val="28"/>
-                <w:szCs w:val="28"/>
+                <w:rFonts w:ascii="Century Gothic" w:hAnsi="Century Gothic"/>
+                <w:sz w:val="24"/>
+                <w:szCs w:val="24"/>
+              </w:rPr>
+            </w:pPr>
+            <w:r>
+              <w:rPr>
+                <w:rFonts w:ascii="Century Gothic" w:hAnsi="Century Gothic"/>
+                <w:sz w:val="24"/>
+                <w:szCs w:val="24"/>
               </w:rPr>
               <w:t>Name</w:t>
             </w:r>
@@ -149,8 +219,9 @@
           <w:p>
             <w:pPr>
               <w:rPr>
-                <w:sz w:val="28"/>
-                <w:szCs w:val="28"/>
+                <w:rFonts w:ascii="Century Gothic" w:hAnsi="Century Gothic"/>
+                <w:sz w:val="24"/>
+                <w:szCs w:val="24"/>
               </w:rPr>
             </w:pPr>
           </w:p>
@@ -163,8 +234,9 @@
           <w:p>
             <w:pPr>
               <w:rPr>
-                <w:sz w:val="28"/>
-                <w:szCs w:val="28"/>
+                <w:rFonts w:ascii="Century Gothic" w:hAnsi="Century Gothic"/>
+                <w:sz w:val="24"/>
+                <w:szCs w:val="24"/>
               </w:rPr>
             </w:pPr>
           </w:p>
@@ -178,14 +250,16 @@
           <w:p>
             <w:pPr>
               <w:rPr>
-                <w:sz w:val="28"/>
-                <w:szCs w:val="28"/>
-              </w:rPr>
-            </w:pPr>
-            <w:r>
-              <w:rPr>
-                <w:sz w:val="28"/>
-                <w:szCs w:val="28"/>
+                <w:rFonts w:ascii="Century Gothic" w:hAnsi="Century Gothic"/>
+                <w:sz w:val="24"/>
+                <w:szCs w:val="24"/>
+              </w:rPr>
+            </w:pPr>
+            <w:r>
+              <w:rPr>
+                <w:rFonts w:ascii="Century Gothic" w:hAnsi="Century Gothic"/>
+                <w:sz w:val="24"/>
+                <w:szCs w:val="24"/>
               </w:rPr>
               <w:t>Address</w:t>
             </w:r>
@@ -193,16 +267,18 @@
           <w:p>
             <w:pPr>
               <w:rPr>
-                <w:sz w:val="28"/>
-                <w:szCs w:val="28"/>
-              </w:rPr>
-            </w:pPr>
-          </w:p>
-          <w:p>
-            <w:pPr>
-              <w:rPr>
-                <w:sz w:val="28"/>
-                <w:szCs w:val="28"/>
+                <w:rFonts w:ascii="Century Gothic" w:hAnsi="Century Gothic"/>
+                <w:sz w:val="24"/>
+                <w:szCs w:val="24"/>
+              </w:rPr>
+            </w:pPr>
+          </w:p>
+          <w:p>
+            <w:pPr>
+              <w:rPr>
+                <w:rFonts w:ascii="Century Gothic" w:hAnsi="Century Gothic"/>
+                <w:sz w:val="24"/>
+                <w:szCs w:val="24"/>
               </w:rPr>
             </w:pPr>
           </w:p>
@@ -215,8 +291,9 @@
           <w:p>
             <w:pPr>
               <w:rPr>
-                <w:sz w:val="28"/>
-                <w:szCs w:val="28"/>
+                <w:rFonts w:ascii="Century Gothic" w:hAnsi="Century Gothic"/>
+                <w:sz w:val="24"/>
+                <w:szCs w:val="24"/>
               </w:rPr>
             </w:pPr>
           </w:p>
@@ -230,14 +307,16 @@
           <w:p>
             <w:pPr>
               <w:rPr>
-                <w:sz w:val="28"/>
-                <w:szCs w:val="28"/>
-              </w:rPr>
-            </w:pPr>
-            <w:r>
-              <w:rPr>
-                <w:sz w:val="28"/>
-                <w:szCs w:val="28"/>
+                <w:rFonts w:ascii="Century Gothic" w:hAnsi="Century Gothic"/>
+                <w:sz w:val="24"/>
+                <w:szCs w:val="24"/>
+              </w:rPr>
+            </w:pPr>
+            <w:r>
+              <w:rPr>
+                <w:rFonts w:ascii="Century Gothic" w:hAnsi="Century Gothic"/>
+                <w:sz w:val="24"/>
+                <w:szCs w:val="24"/>
               </w:rPr>
               <w:t>Tel. home no.</w:t>
             </w:r>
@@ -251,16 +330,18 @@
           <w:p>
             <w:pPr>
               <w:rPr>
-                <w:sz w:val="28"/>
-                <w:szCs w:val="28"/>
-              </w:rPr>
-            </w:pPr>
-          </w:p>
-          <w:p>
-            <w:pPr>
-              <w:rPr>
-                <w:sz w:val="28"/>
-                <w:szCs w:val="28"/>
+                <w:rFonts w:ascii="Century Gothic" w:hAnsi="Century Gothic"/>
+                <w:sz w:val="24"/>
+                <w:szCs w:val="24"/>
+              </w:rPr>
+            </w:pPr>
+          </w:p>
+          <w:p>
+            <w:pPr>
+              <w:rPr>
+                <w:rFonts w:ascii="Century Gothic" w:hAnsi="Century Gothic"/>
+                <w:sz w:val="24"/>
+                <w:szCs w:val="24"/>
               </w:rPr>
             </w:pPr>
           </w:p>
@@ -273,14 +354,16 @@
           <w:p>
             <w:pPr>
               <w:rPr>
-                <w:sz w:val="28"/>
-                <w:szCs w:val="28"/>
-              </w:rPr>
-            </w:pPr>
-            <w:r>
-              <w:rPr>
-                <w:sz w:val="28"/>
-                <w:szCs w:val="28"/>
+                <w:rFonts w:ascii="Century Gothic" w:hAnsi="Century Gothic"/>
+                <w:sz w:val="24"/>
+                <w:szCs w:val="24"/>
+              </w:rPr>
+            </w:pPr>
+            <w:r>
+              <w:rPr>
+                <w:rFonts w:ascii="Century Gothic" w:hAnsi="Century Gothic"/>
+                <w:sz w:val="24"/>
+                <w:szCs w:val="24"/>
               </w:rPr>
               <w:t>Mobile no.</w:t>
             </w:r>
@@ -293,8 +376,9 @@
           <w:p>
             <w:pPr>
               <w:rPr>
-                <w:sz w:val="28"/>
-                <w:szCs w:val="28"/>
+                <w:rFonts w:ascii="Century Gothic" w:hAnsi="Century Gothic"/>
+                <w:sz w:val="24"/>
+                <w:szCs w:val="24"/>
               </w:rPr>
             </w:pPr>
           </w:p>
@@ -308,14 +392,16 @@
           <w:p>
             <w:pPr>
               <w:rPr>
-                <w:sz w:val="28"/>
-                <w:szCs w:val="28"/>
-              </w:rPr>
-            </w:pPr>
-            <w:r>
-              <w:rPr>
-                <w:sz w:val="28"/>
-                <w:szCs w:val="28"/>
+                <w:rFonts w:ascii="Century Gothic" w:hAnsi="Century Gothic"/>
+                <w:sz w:val="24"/>
+                <w:szCs w:val="24"/>
+              </w:rPr>
+            </w:pPr>
+            <w:r>
+              <w:rPr>
+                <w:rFonts w:ascii="Century Gothic" w:hAnsi="Century Gothic"/>
+                <w:sz w:val="24"/>
+                <w:szCs w:val="24"/>
               </w:rPr>
               <w:t>Email address</w:t>
             </w:r>
@@ -329,16 +415,18 @@
           <w:p>
             <w:pPr>
               <w:rPr>
-                <w:sz w:val="28"/>
-                <w:szCs w:val="28"/>
-              </w:rPr>
-            </w:pPr>
-          </w:p>
-          <w:p>
-            <w:pPr>
-              <w:rPr>
-                <w:sz w:val="28"/>
-                <w:szCs w:val="28"/>
+                <w:rFonts w:ascii="Century Gothic" w:hAnsi="Century Gothic"/>
+                <w:sz w:val="24"/>
+                <w:szCs w:val="24"/>
+              </w:rPr>
+            </w:pPr>
+          </w:p>
+          <w:p>
+            <w:pPr>
+              <w:rPr>
+                <w:rFonts w:ascii="Century Gothic" w:hAnsi="Century Gothic"/>
+                <w:sz w:val="24"/>
+                <w:szCs w:val="24"/>
               </w:rPr>
             </w:pPr>
           </w:p>
@@ -352,14 +440,16 @@
           <w:p>
             <w:pPr>
               <w:rPr>
-                <w:sz w:val="28"/>
-                <w:szCs w:val="28"/>
-              </w:rPr>
-            </w:pPr>
-            <w:r>
-              <w:rPr>
-                <w:sz w:val="28"/>
-                <w:szCs w:val="28"/>
+                <w:rFonts w:ascii="Century Gothic" w:hAnsi="Century Gothic"/>
+                <w:sz w:val="24"/>
+                <w:szCs w:val="24"/>
+              </w:rPr>
+            </w:pPr>
+            <w:r>
+              <w:rPr>
+                <w:rFonts w:ascii="Century Gothic" w:hAnsi="Century Gothic"/>
+                <w:sz w:val="24"/>
+                <w:szCs w:val="24"/>
               </w:rPr>
               <w:t>Date of birth</w:t>
             </w:r>
@@ -367,8 +457,9 @@
           <w:p>
             <w:pPr>
               <w:rPr>
-                <w:sz w:val="28"/>
-                <w:szCs w:val="28"/>
+                <w:rFonts w:ascii="Century Gothic" w:hAnsi="Century Gothic"/>
+                <w:sz w:val="24"/>
+                <w:szCs w:val="24"/>
               </w:rPr>
             </w:pPr>
           </w:p>
@@ -381,8 +472,9 @@
           <w:p>
             <w:pPr>
               <w:rPr>
-                <w:sz w:val="28"/>
-                <w:szCs w:val="28"/>
+                <w:rFonts w:ascii="Century Gothic" w:hAnsi="Century Gothic"/>
+                <w:sz w:val="24"/>
+                <w:szCs w:val="24"/>
               </w:rPr>
             </w:pPr>
           </w:p>
@@ -395,14 +487,16 @@
           <w:p>
             <w:pPr>
               <w:rPr>
-                <w:sz w:val="28"/>
-                <w:szCs w:val="28"/>
-              </w:rPr>
-            </w:pPr>
-            <w:r>
-              <w:rPr>
-                <w:sz w:val="28"/>
-                <w:szCs w:val="28"/>
+                <w:rFonts w:ascii="Century Gothic" w:hAnsi="Century Gothic"/>
+                <w:sz w:val="24"/>
+                <w:szCs w:val="24"/>
+              </w:rPr>
+            </w:pPr>
+            <w:r>
+              <w:rPr>
+                <w:rFonts w:ascii="Century Gothic" w:hAnsi="Century Gothic"/>
+                <w:sz w:val="24"/>
+                <w:szCs w:val="24"/>
               </w:rPr>
               <w:t>Age</w:t>
             </w:r>
@@ -417,14 +511,16 @@
           <w:p>
             <w:pPr>
               <w:rPr>
-                <w:sz w:val="28"/>
-                <w:szCs w:val="28"/>
-              </w:rPr>
-            </w:pPr>
-            <w:r>
-              <w:rPr>
-                <w:sz w:val="28"/>
-                <w:szCs w:val="28"/>
+                <w:rFonts w:ascii="Century Gothic" w:hAnsi="Century Gothic"/>
+                <w:sz w:val="24"/>
+                <w:szCs w:val="24"/>
+              </w:rPr>
+            </w:pPr>
+            <w:r>
+              <w:rPr>
+                <w:rFonts w:ascii="Century Gothic" w:hAnsi="Century Gothic"/>
+                <w:sz w:val="24"/>
+                <w:szCs w:val="24"/>
               </w:rPr>
               <w:t>National Insurance no.</w:t>
             </w:r>
@@ -438,8 +534,9 @@
           <w:p>
             <w:pPr>
               <w:rPr>
-                <w:sz w:val="28"/>
-                <w:szCs w:val="28"/>
+                <w:rFonts w:ascii="Century Gothic" w:hAnsi="Century Gothic"/>
+                <w:sz w:val="24"/>
+                <w:szCs w:val="24"/>
               </w:rPr>
             </w:pPr>
           </w:p>
@@ -453,14 +550,16 @@
           <w:p>
             <w:pPr>
               <w:rPr>
-                <w:sz w:val="28"/>
-                <w:szCs w:val="28"/>
-              </w:rPr>
-            </w:pPr>
-            <w:r>
-              <w:rPr>
-                <w:sz w:val="28"/>
-                <w:szCs w:val="28"/>
+                <w:rFonts w:ascii="Century Gothic" w:hAnsi="Century Gothic"/>
+                <w:sz w:val="24"/>
+                <w:szCs w:val="24"/>
+              </w:rPr>
+            </w:pPr>
+            <w:r>
+              <w:rPr>
+                <w:rFonts w:ascii="Century Gothic" w:hAnsi="Century Gothic"/>
+                <w:sz w:val="24"/>
+                <w:szCs w:val="24"/>
               </w:rPr>
               <w:t>Provide details of expected exam results or recent grades received</w:t>
             </w:r>
@@ -468,16 +567,18 @@
           <w:p>
             <w:pPr>
               <w:rPr>
-                <w:sz w:val="28"/>
-                <w:szCs w:val="28"/>
-              </w:rPr>
-            </w:pPr>
-          </w:p>
-          <w:p>
-            <w:pPr>
-              <w:rPr>
-                <w:sz w:val="28"/>
-                <w:szCs w:val="28"/>
+                <w:rFonts w:ascii="Century Gothic" w:hAnsi="Century Gothic"/>
+                <w:sz w:val="24"/>
+                <w:szCs w:val="24"/>
+              </w:rPr>
+            </w:pPr>
+          </w:p>
+          <w:p>
+            <w:pPr>
+              <w:rPr>
+                <w:rFonts w:ascii="Century Gothic" w:hAnsi="Century Gothic"/>
+                <w:sz w:val="24"/>
+                <w:szCs w:val="24"/>
               </w:rPr>
             </w:pPr>
           </w:p>
@@ -490,12 +591,11 @@
           <w:p>
             <w:pPr>
               <w:rPr>
-                <w:sz w:val="28"/>
-                <w:szCs w:val="28"/>
-              </w:rPr>
-            </w:pPr>
-            <w:bookmarkStart w:id="0" w:name="_GoBack"/>
-            <w:bookmarkEnd w:id="0"/>
+                <w:rFonts w:ascii="Century Gothic" w:hAnsi="Century Gothic"/>
+                <w:sz w:val="24"/>
+                <w:szCs w:val="24"/>
+              </w:rPr>
+            </w:pPr>
           </w:p>
         </w:tc>
       </w:tr>
@@ -507,21 +607,24 @@
           <w:p>
             <w:pPr>
               <w:rPr>
-                <w:sz w:val="28"/>
-                <w:szCs w:val="28"/>
-              </w:rPr>
-            </w:pPr>
-            <w:r>
-              <w:rPr>
-                <w:sz w:val="28"/>
-                <w:szCs w:val="28"/>
+                <w:rFonts w:ascii="Century Gothic" w:hAnsi="Century Gothic"/>
+                <w:sz w:val="24"/>
+                <w:szCs w:val="24"/>
+              </w:rPr>
+            </w:pPr>
+            <w:r>
+              <w:rPr>
+                <w:rFonts w:ascii="Century Gothic" w:hAnsi="Century Gothic"/>
+                <w:sz w:val="24"/>
+                <w:szCs w:val="24"/>
               </w:rPr>
               <w:t>Provide details of p</w:t>
             </w:r>
             <w:r>
               <w:rPr>
-                <w:sz w:val="28"/>
-                <w:szCs w:val="28"/>
+                <w:rFonts w:ascii="Century Gothic" w:hAnsi="Century Gothic"/>
+                <w:sz w:val="24"/>
+                <w:szCs w:val="24"/>
               </w:rPr>
               <w:t>revious areas of responsibility you have held both in school and outside of school</w:t>
             </w:r>
@@ -529,8 +632,9 @@
           <w:p>
             <w:pPr>
               <w:rPr>
-                <w:sz w:val="28"/>
-                <w:szCs w:val="28"/>
+                <w:rFonts w:ascii="Century Gothic" w:hAnsi="Century Gothic"/>
+                <w:sz w:val="24"/>
+                <w:szCs w:val="24"/>
               </w:rPr>
             </w:pPr>
           </w:p>
@@ -543,8 +647,9 @@
           <w:p>
             <w:pPr>
               <w:rPr>
-                <w:sz w:val="28"/>
-                <w:szCs w:val="28"/>
+                <w:rFonts w:ascii="Century Gothic" w:hAnsi="Century Gothic"/>
+                <w:sz w:val="24"/>
+                <w:szCs w:val="24"/>
               </w:rPr>
             </w:pPr>
           </w:p>
@@ -558,14 +663,16 @@
           <w:p>
             <w:pPr>
               <w:rPr>
-                <w:sz w:val="28"/>
-                <w:szCs w:val="28"/>
-              </w:rPr>
-            </w:pPr>
-            <w:r>
-              <w:rPr>
-                <w:sz w:val="28"/>
-                <w:szCs w:val="28"/>
+                <w:rFonts w:ascii="Century Gothic" w:hAnsi="Century Gothic"/>
+                <w:sz w:val="24"/>
+                <w:szCs w:val="24"/>
+              </w:rPr>
+            </w:pPr>
+            <w:r>
+              <w:rPr>
+                <w:rFonts w:ascii="Century Gothic" w:hAnsi="Century Gothic"/>
+                <w:sz w:val="24"/>
+                <w:szCs w:val="24"/>
               </w:rPr>
               <w:t>What interests you about the role and why should you get the position?</w:t>
             </w:r>
@@ -573,24 +680,27 @@
           <w:p>
             <w:pPr>
               <w:rPr>
-                <w:sz w:val="28"/>
-                <w:szCs w:val="28"/>
-              </w:rPr>
-            </w:pPr>
-          </w:p>
-          <w:p>
-            <w:pPr>
-              <w:rPr>
-                <w:sz w:val="28"/>
-                <w:szCs w:val="28"/>
-              </w:rPr>
-            </w:pPr>
-          </w:p>
-          <w:p>
-            <w:pPr>
-              <w:rPr>
-                <w:sz w:val="28"/>
-                <w:szCs w:val="28"/>
+                <w:rFonts w:ascii="Century Gothic" w:hAnsi="Century Gothic"/>
+                <w:sz w:val="24"/>
+                <w:szCs w:val="24"/>
+              </w:rPr>
+            </w:pPr>
+          </w:p>
+          <w:p>
+            <w:pPr>
+              <w:rPr>
+                <w:rFonts w:ascii="Century Gothic" w:hAnsi="Century Gothic"/>
+                <w:sz w:val="24"/>
+                <w:szCs w:val="24"/>
+              </w:rPr>
+            </w:pPr>
+          </w:p>
+          <w:p>
+            <w:pPr>
+              <w:rPr>
+                <w:rFonts w:ascii="Century Gothic" w:hAnsi="Century Gothic"/>
+                <w:sz w:val="24"/>
+                <w:szCs w:val="24"/>
               </w:rPr>
             </w:pPr>
           </w:p>
@@ -603,8 +713,9 @@
           <w:p>
             <w:pPr>
               <w:rPr>
-                <w:sz w:val="28"/>
-                <w:szCs w:val="28"/>
+                <w:rFonts w:ascii="Century Gothic" w:hAnsi="Century Gothic"/>
+                <w:sz w:val="24"/>
+                <w:szCs w:val="24"/>
               </w:rPr>
             </w:pPr>
           </w:p>
@@ -619,14 +730,16 @@
           <w:p>
             <w:pPr>
               <w:rPr>
-                <w:sz w:val="28"/>
-                <w:szCs w:val="28"/>
-              </w:rPr>
-            </w:pPr>
-            <w:r>
-              <w:rPr>
-                <w:sz w:val="28"/>
-                <w:szCs w:val="28"/>
+                <w:rFonts w:ascii="Century Gothic" w:hAnsi="Century Gothic"/>
+                <w:sz w:val="24"/>
+                <w:szCs w:val="24"/>
+              </w:rPr>
+            </w:pPr>
+            <w:r>
+              <w:rPr>
+                <w:rFonts w:ascii="Century Gothic" w:hAnsi="Century Gothic"/>
+                <w:sz w:val="24"/>
+                <w:szCs w:val="24"/>
               </w:rPr>
               <w:t xml:space="preserve">I have permission from my parent/carer to apply for this position: </w:t>
             </w:r>
@@ -641,8 +754,9 @@
             <w:pPr>
               <w:jc w:val="center"/>
               <w:rPr>
-                <w:sz w:val="28"/>
-                <w:szCs w:val="28"/>
+                <w:rFonts w:ascii="Century Gothic" w:hAnsi="Century Gothic"/>
+                <w:sz w:val="24"/>
+                <w:szCs w:val="24"/>
               </w:rPr>
             </w:pPr>
           </w:p>
@@ -650,14 +764,16 @@
             <w:pPr>
               <w:jc w:val="center"/>
               <w:rPr>
-                <w:sz w:val="28"/>
-                <w:szCs w:val="28"/>
-              </w:rPr>
-            </w:pPr>
-            <w:r>
-              <w:rPr>
-                <w:sz w:val="28"/>
-                <w:szCs w:val="28"/>
+                <w:rFonts w:ascii="Century Gothic" w:hAnsi="Century Gothic"/>
+                <w:sz w:val="24"/>
+                <w:szCs w:val="24"/>
+              </w:rPr>
+            </w:pPr>
+            <w:r>
+              <w:rPr>
+                <w:rFonts w:ascii="Century Gothic" w:hAnsi="Century Gothic"/>
+                <w:sz w:val="24"/>
+                <w:szCs w:val="24"/>
               </w:rPr>
               <w:t>Yes</w:t>
             </w:r>
@@ -671,8 +787,9 @@
             <w:pPr>
               <w:jc w:val="center"/>
               <w:rPr>
-                <w:sz w:val="28"/>
-                <w:szCs w:val="28"/>
+                <w:rFonts w:ascii="Century Gothic" w:hAnsi="Century Gothic"/>
+                <w:sz w:val="24"/>
+                <w:szCs w:val="24"/>
               </w:rPr>
             </w:pPr>
           </w:p>
@@ -680,68 +797,230 @@
             <w:pPr>
               <w:jc w:val="center"/>
               <w:rPr>
-                <w:sz w:val="28"/>
-                <w:szCs w:val="28"/>
-              </w:rPr>
-            </w:pPr>
-            <w:r>
-              <w:rPr>
-                <w:sz w:val="28"/>
-                <w:szCs w:val="28"/>
+                <w:rFonts w:ascii="Century Gothic" w:hAnsi="Century Gothic"/>
+                <w:sz w:val="24"/>
+                <w:szCs w:val="24"/>
+              </w:rPr>
+            </w:pPr>
+            <w:r>
+              <w:rPr>
+                <w:rFonts w:ascii="Century Gothic" w:hAnsi="Century Gothic"/>
+                <w:sz w:val="24"/>
+                <w:szCs w:val="24"/>
               </w:rPr>
               <w:t>No</w:t>
             </w:r>
+          </w:p>
+        </w:tc>
+      </w:tr>
+    </w:tbl>
+    <w:p/>
+    <w:p>
+      <w:r>
+        <w:br w:type="page"/>
+      </w:r>
+    </w:p>
+    <w:p/>
+    <w:tbl>
+      <w:tblPr>
+        <w:tblStyle w:val="TableGrid"/>
+        <w:tblW w:w="0" w:type="auto"/>
+        <w:tblLook w:val="04A0" w:firstRow="1" w:lastRow="0" w:firstColumn="1" w:lastColumn="0" w:noHBand="0" w:noVBand="1"/>
+      </w:tblPr>
+      <w:tblGrid>
+        <w:gridCol w:w="2122"/>
+        <w:gridCol w:w="6894"/>
+      </w:tblGrid>
+      <w:tr>
+        <w:tc>
+          <w:tcPr>
+            <w:tcW w:w="9016" w:type="dxa"/>
+            <w:gridSpan w:val="2"/>
+          </w:tcPr>
+          <w:p>
+            <w:pPr>
+              <w:jc w:val="center"/>
+              <w:rPr>
+                <w:rFonts w:ascii="Century Gothic" w:hAnsi="Century Gothic"/>
+                <w:b/>
+                <w:sz w:val="24"/>
+                <w:szCs w:val="24"/>
+              </w:rPr>
+            </w:pPr>
+            <w:r>
+              <w:rPr>
+                <w:rFonts w:ascii="Century Gothic" w:hAnsi="Century Gothic"/>
+                <w:b/>
+                <w:sz w:val="24"/>
+                <w:szCs w:val="24"/>
+              </w:rPr>
+              <w:t>Please ask the staff below if they will provide a reference:</w:t>
+            </w:r>
+          </w:p>
+          <w:p>
+            <w:pPr>
+              <w:jc w:val="center"/>
+              <w:rPr>
+                <w:rFonts w:ascii="Century Gothic" w:hAnsi="Century Gothic"/>
+                <w:b/>
+                <w:sz w:val="24"/>
+                <w:szCs w:val="24"/>
+              </w:rPr>
+            </w:pPr>
+            <w:r>
+              <w:rPr>
+                <w:rFonts w:ascii="Century Gothic" w:hAnsi="Century Gothic"/>
+                <w:b/>
+                <w:sz w:val="24"/>
+                <w:szCs w:val="24"/>
+              </w:rPr>
+              <w:t xml:space="preserve">Referees please can you write a short statement, </w:t>
+            </w:r>
+            <w:proofErr w:type="gramStart"/>
+            <w:r>
+              <w:rPr>
+                <w:rFonts w:ascii="Century Gothic" w:hAnsi="Century Gothic"/>
+                <w:b/>
+                <w:sz w:val="24"/>
+                <w:szCs w:val="24"/>
+              </w:rPr>
+              <w:t>sign</w:t>
+            </w:r>
+            <w:proofErr w:type="gramEnd"/>
+            <w:r>
+              <w:rPr>
+                <w:rFonts w:ascii="Century Gothic" w:hAnsi="Century Gothic"/>
+                <w:b/>
+                <w:sz w:val="24"/>
+                <w:szCs w:val="24"/>
+              </w:rPr>
+              <w:t xml:space="preserve"> and date it.</w:t>
+            </w:r>
+          </w:p>
+          <w:p>
+            <w:pPr>
+              <w:rPr>
+                <w:rFonts w:ascii="Century Gothic" w:hAnsi="Century Gothic"/>
+                <w:sz w:val="24"/>
+                <w:szCs w:val="24"/>
+              </w:rPr>
+            </w:pPr>
           </w:p>
         </w:tc>
       </w:tr>
       <w:tr>
         <w:tc>
           <w:tcPr>
-            <w:tcW w:w="9016" w:type="dxa"/>
-            <w:gridSpan w:val="6"/>
-          </w:tcPr>
-          <w:p>
-            <w:pPr>
-              <w:jc w:val="center"/>
-              <w:rPr>
-                <w:b/>
-                <w:sz w:val="28"/>
-                <w:szCs w:val="28"/>
-              </w:rPr>
-            </w:pPr>
-            <w:r>
-              <w:rPr>
-                <w:b/>
-                <w:sz w:val="28"/>
-                <w:szCs w:val="28"/>
-              </w:rPr>
-              <w:lastRenderedPageBreak/>
-              <w:t>Please ask the staff below if they will provide a reference:</w:t>
-            </w:r>
-          </w:p>
-          <w:p>
-            <w:pPr>
-              <w:jc w:val="center"/>
-              <w:rPr>
-                <w:b/>
-                <w:sz w:val="28"/>
-                <w:szCs w:val="28"/>
-              </w:rPr>
-            </w:pPr>
-            <w:r>
-              <w:rPr>
-                <w:b/>
-                <w:sz w:val="28"/>
-                <w:szCs w:val="28"/>
-              </w:rPr>
-              <w:t>Referees please can you write a short statement, sign and date it.</w:t>
-            </w:r>
-          </w:p>
-          <w:p>
-            <w:pPr>
-              <w:rPr>
-                <w:sz w:val="28"/>
-                <w:szCs w:val="28"/>
+            <w:tcW w:w="2122" w:type="dxa"/>
+          </w:tcPr>
+          <w:p>
+            <w:pPr>
+              <w:rPr>
+                <w:rFonts w:ascii="Century Gothic" w:hAnsi="Century Gothic"/>
+                <w:sz w:val="24"/>
+                <w:szCs w:val="24"/>
+              </w:rPr>
+            </w:pPr>
+            <w:r>
+              <w:rPr>
+                <w:rFonts w:ascii="Century Gothic" w:hAnsi="Century Gothic"/>
+                <w:sz w:val="24"/>
+                <w:szCs w:val="24"/>
+              </w:rPr>
+              <w:t xml:space="preserve">Reference from </w:t>
+            </w:r>
+            <w:r>
+              <w:rPr>
+                <w:rFonts w:ascii="Century Gothic" w:hAnsi="Century Gothic"/>
+                <w:sz w:val="24"/>
+                <w:szCs w:val="24"/>
+              </w:rPr>
+              <w:t>Tutor</w:t>
+            </w:r>
+          </w:p>
+          <w:p>
+            <w:pPr>
+              <w:rPr>
+                <w:rFonts w:ascii="Century Gothic" w:hAnsi="Century Gothic"/>
+                <w:sz w:val="24"/>
+                <w:szCs w:val="24"/>
+              </w:rPr>
+            </w:pPr>
+          </w:p>
+        </w:tc>
+        <w:tc>
+          <w:tcPr>
+            <w:tcW w:w="6894" w:type="dxa"/>
+          </w:tcPr>
+          <w:p>
+            <w:pPr>
+              <w:rPr>
+                <w:rFonts w:ascii="Century Gothic" w:hAnsi="Century Gothic"/>
+                <w:sz w:val="24"/>
+                <w:szCs w:val="24"/>
+              </w:rPr>
+            </w:pPr>
+          </w:p>
+          <w:p>
+            <w:pPr>
+              <w:rPr>
+                <w:rFonts w:ascii="Century Gothic" w:hAnsi="Century Gothic"/>
+                <w:sz w:val="24"/>
+                <w:szCs w:val="24"/>
+              </w:rPr>
+            </w:pPr>
+          </w:p>
+          <w:p>
+            <w:pPr>
+              <w:rPr>
+                <w:rFonts w:ascii="Century Gothic" w:hAnsi="Century Gothic"/>
+                <w:sz w:val="24"/>
+                <w:szCs w:val="24"/>
+              </w:rPr>
+            </w:pPr>
+          </w:p>
+          <w:p>
+            <w:pPr>
+              <w:rPr>
+                <w:rFonts w:ascii="Century Gothic" w:hAnsi="Century Gothic"/>
+                <w:sz w:val="24"/>
+                <w:szCs w:val="24"/>
+              </w:rPr>
+            </w:pPr>
+          </w:p>
+          <w:p>
+            <w:pPr>
+              <w:rPr>
+                <w:rFonts w:ascii="Century Gothic" w:hAnsi="Century Gothic"/>
+                <w:sz w:val="24"/>
+                <w:szCs w:val="24"/>
+              </w:rPr>
+            </w:pPr>
+          </w:p>
+          <w:p>
+            <w:pPr>
+              <w:rPr>
+                <w:rFonts w:ascii="Century Gothic" w:hAnsi="Century Gothic"/>
+                <w:sz w:val="24"/>
+                <w:szCs w:val="24"/>
+              </w:rPr>
+            </w:pPr>
+          </w:p>
+          <w:p>
+            <w:pPr>
+              <w:rPr>
+                <w:rFonts w:ascii="Century Gothic" w:hAnsi="Century Gothic"/>
+                <w:sz w:val="24"/>
+                <w:szCs w:val="24"/>
+              </w:rPr>
+            </w:pPr>
+          </w:p>
+          <w:p>
+            <w:pPr>
+              <w:rPr>
+                <w:rFonts w:ascii="Century Gothic" w:hAnsi="Century Gothic"/>
+                <w:sz w:val="24"/>
+                <w:szCs w:val="24"/>
               </w:rPr>
             </w:pPr>
           </w:p>
@@ -755,23 +1034,34 @@
           <w:p>
             <w:pPr>
               <w:rPr>
-                <w:sz w:val="28"/>
-                <w:szCs w:val="28"/>
-              </w:rPr>
-            </w:pPr>
-            <w:r>
-              <w:rPr>
-                <w:sz w:val="28"/>
-                <w:szCs w:val="28"/>
-              </w:rPr>
-              <w:t>Reference from Mentor</w:t>
-            </w:r>
-          </w:p>
-          <w:p>
-            <w:pPr>
-              <w:rPr>
-                <w:sz w:val="28"/>
-                <w:szCs w:val="28"/>
+                <w:rFonts w:ascii="Century Gothic" w:hAnsi="Century Gothic"/>
+                <w:sz w:val="24"/>
+                <w:szCs w:val="24"/>
+              </w:rPr>
+            </w:pPr>
+            <w:r>
+              <w:rPr>
+                <w:rFonts w:ascii="Century Gothic" w:hAnsi="Century Gothic"/>
+                <w:sz w:val="24"/>
+                <w:szCs w:val="24"/>
+              </w:rPr>
+              <w:t xml:space="preserve">Reference from </w:t>
+            </w:r>
+            <w:r>
+              <w:rPr>
+                <w:rFonts w:ascii="Century Gothic" w:hAnsi="Century Gothic"/>
+                <w:sz w:val="24"/>
+                <w:szCs w:val="24"/>
+              </w:rPr>
+              <w:t>Head of House</w:t>
+            </w:r>
+          </w:p>
+          <w:p>
+            <w:pPr>
+              <w:rPr>
+                <w:rFonts w:ascii="Century Gothic" w:hAnsi="Century Gothic"/>
+                <w:sz w:val="24"/>
+                <w:szCs w:val="24"/>
               </w:rPr>
             </w:pPr>
           </w:p>
@@ -779,37 +1069,76 @@
         <w:tc>
           <w:tcPr>
             <w:tcW w:w="6894" w:type="dxa"/>
-            <w:gridSpan w:val="5"/>
-          </w:tcPr>
-          <w:p>
-            <w:pPr>
-              <w:rPr>
-                <w:sz w:val="28"/>
-                <w:szCs w:val="28"/>
-              </w:rPr>
-            </w:pPr>
-          </w:p>
-          <w:p>
-            <w:pPr>
-              <w:rPr>
-                <w:sz w:val="28"/>
-                <w:szCs w:val="28"/>
-              </w:rPr>
-            </w:pPr>
-          </w:p>
-          <w:p>
-            <w:pPr>
-              <w:rPr>
-                <w:sz w:val="28"/>
-                <w:szCs w:val="28"/>
-              </w:rPr>
-            </w:pPr>
-          </w:p>
-          <w:p>
-            <w:pPr>
-              <w:rPr>
-                <w:sz w:val="28"/>
-                <w:szCs w:val="28"/>
+          </w:tcPr>
+          <w:p>
+            <w:pPr>
+              <w:rPr>
+                <w:rFonts w:ascii="Century Gothic" w:hAnsi="Century Gothic"/>
+                <w:sz w:val="24"/>
+                <w:szCs w:val="24"/>
+              </w:rPr>
+            </w:pPr>
+          </w:p>
+          <w:p>
+            <w:pPr>
+              <w:rPr>
+                <w:rFonts w:ascii="Century Gothic" w:hAnsi="Century Gothic"/>
+                <w:sz w:val="24"/>
+                <w:szCs w:val="24"/>
+              </w:rPr>
+            </w:pPr>
+          </w:p>
+          <w:p>
+            <w:pPr>
+              <w:rPr>
+                <w:rFonts w:ascii="Century Gothic" w:hAnsi="Century Gothic"/>
+                <w:sz w:val="24"/>
+                <w:szCs w:val="24"/>
+              </w:rPr>
+            </w:pPr>
+          </w:p>
+          <w:p>
+            <w:pPr>
+              <w:rPr>
+                <w:rFonts w:ascii="Century Gothic" w:hAnsi="Century Gothic"/>
+                <w:sz w:val="24"/>
+                <w:szCs w:val="24"/>
+              </w:rPr>
+            </w:pPr>
+          </w:p>
+          <w:p>
+            <w:pPr>
+              <w:rPr>
+                <w:rFonts w:ascii="Century Gothic" w:hAnsi="Century Gothic"/>
+                <w:sz w:val="24"/>
+                <w:szCs w:val="24"/>
+              </w:rPr>
+            </w:pPr>
+          </w:p>
+          <w:p>
+            <w:pPr>
+              <w:rPr>
+                <w:rFonts w:ascii="Century Gothic" w:hAnsi="Century Gothic"/>
+                <w:sz w:val="24"/>
+                <w:szCs w:val="24"/>
+              </w:rPr>
+            </w:pPr>
+          </w:p>
+          <w:p>
+            <w:pPr>
+              <w:rPr>
+                <w:rFonts w:ascii="Century Gothic" w:hAnsi="Century Gothic"/>
+                <w:sz w:val="24"/>
+                <w:szCs w:val="24"/>
+              </w:rPr>
+            </w:pPr>
+          </w:p>
+          <w:p>
+            <w:pPr>
+              <w:rPr>
+                <w:rFonts w:ascii="Century Gothic" w:hAnsi="Century Gothic"/>
+                <w:sz w:val="24"/>
+                <w:szCs w:val="24"/>
               </w:rPr>
             </w:pPr>
           </w:p>
@@ -823,38 +1152,44 @@
           <w:p>
             <w:pPr>
               <w:rPr>
-                <w:sz w:val="28"/>
-                <w:szCs w:val="28"/>
-              </w:rPr>
-            </w:pPr>
-            <w:r>
-              <w:rPr>
-                <w:sz w:val="28"/>
-                <w:szCs w:val="28"/>
-              </w:rPr>
-              <w:t>Reference from Progress Leader</w:t>
-            </w:r>
-          </w:p>
-          <w:p>
-            <w:pPr>
-              <w:rPr>
-                <w:sz w:val="28"/>
-                <w:szCs w:val="28"/>
-              </w:rPr>
-            </w:pPr>
-            <w:r>
-              <w:rPr>
-                <w:sz w:val="28"/>
-                <w:szCs w:val="28"/>
-              </w:rPr>
-              <w:t>or Family Leader</w:t>
-            </w:r>
-          </w:p>
-          <w:p>
-            <w:pPr>
-              <w:rPr>
-                <w:sz w:val="28"/>
-                <w:szCs w:val="28"/>
+                <w:rFonts w:ascii="Century Gothic" w:hAnsi="Century Gothic"/>
+                <w:sz w:val="24"/>
+                <w:szCs w:val="24"/>
+              </w:rPr>
+            </w:pPr>
+            <w:r>
+              <w:rPr>
+                <w:rFonts w:ascii="Century Gothic" w:hAnsi="Century Gothic"/>
+                <w:sz w:val="24"/>
+                <w:szCs w:val="24"/>
+              </w:rPr>
+              <w:t xml:space="preserve">Reference from member of family </w:t>
+            </w:r>
+            <w:proofErr w:type="gramStart"/>
+            <w:r>
+              <w:rPr>
+                <w:rFonts w:ascii="Century Gothic" w:hAnsi="Century Gothic"/>
+                <w:sz w:val="24"/>
+                <w:szCs w:val="24"/>
+              </w:rPr>
+              <w:t>e.g.</w:t>
+            </w:r>
+            <w:proofErr w:type="gramEnd"/>
+            <w:r>
+              <w:rPr>
+                <w:rFonts w:ascii="Century Gothic" w:hAnsi="Century Gothic"/>
+                <w:sz w:val="24"/>
+                <w:szCs w:val="24"/>
+              </w:rPr>
+              <w:t xml:space="preserve"> parent, grandparent, uncle or aunty</w:t>
+            </w:r>
+          </w:p>
+          <w:p>
+            <w:pPr>
+              <w:rPr>
+                <w:rFonts w:ascii="Century Gothic" w:hAnsi="Century Gothic"/>
+                <w:sz w:val="24"/>
+                <w:szCs w:val="24"/>
               </w:rPr>
             </w:pPr>
           </w:p>
@@ -862,37 +1197,49 @@
         <w:tc>
           <w:tcPr>
             <w:tcW w:w="6894" w:type="dxa"/>
-            <w:gridSpan w:val="5"/>
-          </w:tcPr>
-          <w:p>
-            <w:pPr>
-              <w:rPr>
-                <w:sz w:val="28"/>
-                <w:szCs w:val="28"/>
-              </w:rPr>
-            </w:pPr>
-          </w:p>
-          <w:p>
-            <w:pPr>
-              <w:rPr>
-                <w:sz w:val="28"/>
-                <w:szCs w:val="28"/>
-              </w:rPr>
-            </w:pPr>
-          </w:p>
-          <w:p>
-            <w:pPr>
-              <w:rPr>
-                <w:sz w:val="28"/>
-                <w:szCs w:val="28"/>
-              </w:rPr>
-            </w:pPr>
-          </w:p>
-          <w:p>
-            <w:pPr>
-              <w:rPr>
-                <w:sz w:val="28"/>
-                <w:szCs w:val="28"/>
+          </w:tcPr>
+          <w:p>
+            <w:pPr>
+              <w:rPr>
+                <w:rFonts w:ascii="Century Gothic" w:hAnsi="Century Gothic"/>
+                <w:sz w:val="24"/>
+                <w:szCs w:val="24"/>
+              </w:rPr>
+            </w:pPr>
+          </w:p>
+          <w:p>
+            <w:pPr>
+              <w:rPr>
+                <w:rFonts w:ascii="Century Gothic" w:hAnsi="Century Gothic"/>
+                <w:sz w:val="24"/>
+                <w:szCs w:val="24"/>
+              </w:rPr>
+            </w:pPr>
+          </w:p>
+          <w:p>
+            <w:pPr>
+              <w:rPr>
+                <w:rFonts w:ascii="Century Gothic" w:hAnsi="Century Gothic"/>
+                <w:sz w:val="24"/>
+                <w:szCs w:val="24"/>
+              </w:rPr>
+            </w:pPr>
+          </w:p>
+          <w:p>
+            <w:pPr>
+              <w:rPr>
+                <w:rFonts w:ascii="Century Gothic" w:hAnsi="Century Gothic"/>
+                <w:sz w:val="24"/>
+                <w:szCs w:val="24"/>
+              </w:rPr>
+            </w:pPr>
+          </w:p>
+          <w:p>
+            <w:pPr>
+              <w:rPr>
+                <w:rFonts w:ascii="Century Gothic" w:hAnsi="Century Gothic"/>
+                <w:sz w:val="24"/>
+                <w:szCs w:val="24"/>
               </w:rPr>
             </w:pPr>
           </w:p>
@@ -902,27 +1249,14 @@
         <w:tc>
           <w:tcPr>
             <w:tcW w:w="2122" w:type="dxa"/>
-          </w:tcPr>
-          <w:p>
-            <w:pPr>
-              <w:rPr>
-                <w:sz w:val="28"/>
-                <w:szCs w:val="28"/>
-              </w:rPr>
-            </w:pPr>
-            <w:r>
-              <w:rPr>
-                <w:sz w:val="28"/>
-                <w:szCs w:val="28"/>
-              </w:rPr>
-              <w:t>Reference from member of family e.g. parent, grandparent, uncle or aunty</w:t>
-            </w:r>
-          </w:p>
-          <w:p>
-            <w:pPr>
-              <w:rPr>
-                <w:sz w:val="28"/>
-                <w:szCs w:val="28"/>
+            <w:shd w:val="clear" w:color="auto" w:fill="D9D9D9" w:themeFill="background1" w:themeFillShade="D9"/>
+          </w:tcPr>
+          <w:p>
+            <w:pPr>
+              <w:rPr>
+                <w:rFonts w:ascii="Century Gothic" w:hAnsi="Century Gothic"/>
+                <w:sz w:val="24"/>
+                <w:szCs w:val="24"/>
               </w:rPr>
             </w:pPr>
           </w:p>
@@ -930,45 +1264,14 @@
         <w:tc>
           <w:tcPr>
             <w:tcW w:w="6894" w:type="dxa"/>
-            <w:gridSpan w:val="5"/>
-          </w:tcPr>
-          <w:p>
-            <w:pPr>
-              <w:rPr>
-                <w:sz w:val="28"/>
-                <w:szCs w:val="28"/>
-              </w:rPr>
-            </w:pPr>
-          </w:p>
-          <w:p>
-            <w:pPr>
-              <w:rPr>
-                <w:sz w:val="28"/>
-                <w:szCs w:val="28"/>
-              </w:rPr>
-            </w:pPr>
-          </w:p>
-          <w:p>
-            <w:pPr>
-              <w:rPr>
-                <w:sz w:val="28"/>
-                <w:szCs w:val="28"/>
-              </w:rPr>
-            </w:pPr>
-          </w:p>
-          <w:p>
-            <w:pPr>
-              <w:rPr>
-                <w:sz w:val="28"/>
-                <w:szCs w:val="28"/>
-              </w:rPr>
-            </w:pPr>
-          </w:p>
-          <w:p>
-            <w:pPr>
-              <w:rPr>
-                <w:sz w:val="28"/>
-                <w:szCs w:val="28"/>
+            <w:shd w:val="clear" w:color="auto" w:fill="D9D9D9" w:themeFill="background1" w:themeFillShade="D9"/>
+          </w:tcPr>
+          <w:p>
+            <w:pPr>
+              <w:rPr>
+                <w:rFonts w:ascii="Century Gothic" w:hAnsi="Century Gothic"/>
+                <w:sz w:val="24"/>
+                <w:szCs w:val="24"/>
               </w:rPr>
             </w:pPr>
           </w:p>
@@ -978,13 +1281,47 @@
         <w:tc>
           <w:tcPr>
             <w:tcW w:w="2122" w:type="dxa"/>
-            <w:shd w:val="clear" w:color="auto" w:fill="D9D9D9" w:themeFill="background1" w:themeFillShade="D9"/>
-          </w:tcPr>
-          <w:p>
-            <w:pPr>
-              <w:rPr>
-                <w:sz w:val="28"/>
-                <w:szCs w:val="28"/>
+          </w:tcPr>
+          <w:p>
+            <w:pPr>
+              <w:rPr>
+                <w:rFonts w:ascii="Century Gothic" w:hAnsi="Century Gothic"/>
+                <w:sz w:val="24"/>
+                <w:szCs w:val="24"/>
+              </w:rPr>
+            </w:pPr>
+            <w:r>
+              <w:rPr>
+                <w:rFonts w:ascii="Century Gothic" w:hAnsi="Century Gothic"/>
+                <w:sz w:val="24"/>
+                <w:szCs w:val="24"/>
+              </w:rPr>
+              <w:t>Applicant</w:t>
+            </w:r>
+          </w:p>
+          <w:p>
+            <w:pPr>
+              <w:rPr>
+                <w:rFonts w:ascii="Century Gothic" w:hAnsi="Century Gothic"/>
+                <w:sz w:val="24"/>
+                <w:szCs w:val="24"/>
+              </w:rPr>
+            </w:pPr>
+            <w:r>
+              <w:rPr>
+                <w:rFonts w:ascii="Century Gothic" w:hAnsi="Century Gothic"/>
+                <w:sz w:val="24"/>
+                <w:szCs w:val="24"/>
+              </w:rPr>
+              <w:t>Signature</w:t>
+            </w:r>
+          </w:p>
+          <w:p>
+            <w:pPr>
+              <w:rPr>
+                <w:rFonts w:ascii="Century Gothic" w:hAnsi="Century Gothic"/>
+                <w:sz w:val="24"/>
+                <w:szCs w:val="24"/>
               </w:rPr>
             </w:pPr>
           </w:p>
@@ -992,14 +1329,13 @@
         <w:tc>
           <w:tcPr>
             <w:tcW w:w="6894" w:type="dxa"/>
-            <w:gridSpan w:val="5"/>
-            <w:shd w:val="clear" w:color="auto" w:fill="D9D9D9" w:themeFill="background1" w:themeFillShade="D9"/>
-          </w:tcPr>
-          <w:p>
-            <w:pPr>
-              <w:rPr>
-                <w:sz w:val="28"/>
-                <w:szCs w:val="28"/>
+          </w:tcPr>
+          <w:p>
+            <w:pPr>
+              <w:rPr>
+                <w:rFonts w:ascii="Century Gothic" w:hAnsi="Century Gothic"/>
+                <w:sz w:val="24"/>
+                <w:szCs w:val="24"/>
               </w:rPr>
             </w:pPr>
           </w:p>
@@ -1013,96 +1349,40 @@
           <w:p>
             <w:pPr>
               <w:rPr>
-                <w:sz w:val="28"/>
-                <w:szCs w:val="28"/>
-              </w:rPr>
-            </w:pPr>
-            <w:r>
-              <w:rPr>
-                <w:sz w:val="28"/>
-                <w:szCs w:val="28"/>
-              </w:rPr>
-              <w:t>Applicant</w:t>
-            </w:r>
-          </w:p>
-          <w:p>
-            <w:pPr>
-              <w:rPr>
-                <w:sz w:val="28"/>
-                <w:szCs w:val="28"/>
-              </w:rPr>
-            </w:pPr>
-            <w:r>
-              <w:rPr>
-                <w:sz w:val="28"/>
-                <w:szCs w:val="28"/>
-              </w:rPr>
-              <w:t>Signature</w:t>
-            </w:r>
-          </w:p>
-          <w:p>
-            <w:pPr>
-              <w:rPr>
-                <w:sz w:val="28"/>
-                <w:szCs w:val="28"/>
-              </w:rPr>
-            </w:pPr>
+                <w:rFonts w:ascii="Century Gothic" w:hAnsi="Century Gothic"/>
+                <w:sz w:val="24"/>
+                <w:szCs w:val="24"/>
+              </w:rPr>
+            </w:pPr>
+            <w:r>
+              <w:rPr>
+                <w:rFonts w:ascii="Century Gothic" w:hAnsi="Century Gothic"/>
+                <w:sz w:val="24"/>
+                <w:szCs w:val="24"/>
+              </w:rPr>
+              <w:t>Dated</w:t>
+            </w:r>
           </w:p>
         </w:tc>
         <w:tc>
           <w:tcPr>
             <w:tcW w:w="6894" w:type="dxa"/>
-            <w:gridSpan w:val="5"/>
-          </w:tcPr>
-          <w:p>
-            <w:pPr>
-              <w:rPr>
-                <w:sz w:val="28"/>
-                <w:szCs w:val="28"/>
-              </w:rPr>
-            </w:pPr>
-          </w:p>
-        </w:tc>
-      </w:tr>
-      <w:tr>
-        <w:tc>
-          <w:tcPr>
-            <w:tcW w:w="2122" w:type="dxa"/>
-          </w:tcPr>
-          <w:p>
-            <w:pPr>
-              <w:rPr>
-                <w:sz w:val="28"/>
-                <w:szCs w:val="28"/>
-              </w:rPr>
-            </w:pPr>
-            <w:r>
-              <w:rPr>
-                <w:sz w:val="28"/>
-                <w:szCs w:val="28"/>
-              </w:rPr>
-              <w:t>Dated</w:t>
-            </w:r>
-          </w:p>
-        </w:tc>
-        <w:tc>
-          <w:tcPr>
-            <w:tcW w:w="6894" w:type="dxa"/>
-            <w:gridSpan w:val="5"/>
-          </w:tcPr>
-          <w:p>
-            <w:pPr>
-              <w:rPr>
-                <w:sz w:val="28"/>
-                <w:szCs w:val="28"/>
-              </w:rPr>
-            </w:pPr>
-          </w:p>
-          <w:p>
-            <w:pPr>
-              <w:rPr>
-                <w:sz w:val="28"/>
-                <w:szCs w:val="28"/>
+          </w:tcPr>
+          <w:p>
+            <w:pPr>
+              <w:rPr>
+                <w:rFonts w:ascii="Century Gothic" w:hAnsi="Century Gothic"/>
+                <w:sz w:val="24"/>
+                <w:szCs w:val="24"/>
+              </w:rPr>
+            </w:pPr>
+          </w:p>
+          <w:p>
+            <w:pPr>
+              <w:rPr>
+                <w:rFonts w:ascii="Century Gothic" w:hAnsi="Century Gothic"/>
+                <w:sz w:val="24"/>
+                <w:szCs w:val="24"/>
               </w:rPr>
             </w:pPr>
           </w:p>
@@ -1112,6 +1392,7 @@
     <w:p>
       <w:pPr>
         <w:rPr>
+          <w:rFonts w:ascii="Century Gothic" w:hAnsi="Century Gothic"/>
           <w:sz w:val="32"/>
           <w:szCs w:val="32"/>
         </w:rPr>
@@ -1121,21 +1402,24 @@
       <w:pPr>
         <w:jc w:val="center"/>
         <w:rPr>
+          <w:rFonts w:ascii="Century Gothic" w:hAnsi="Century Gothic"/>
           <w:sz w:val="32"/>
           <w:szCs w:val="32"/>
         </w:rPr>
       </w:pPr>
       <w:r>
         <w:rPr>
+          <w:rFonts w:ascii="Century Gothic" w:hAnsi="Century Gothic"/>
           <w:sz w:val="32"/>
           <w:szCs w:val="32"/>
         </w:rPr>
         <w:t xml:space="preserve">Please email the Application Form to </w:t>
       </w:r>
-      <w:hyperlink r:id="rId5" w:history="1">
+      <w:hyperlink r:id="rId8" w:history="1">
         <w:r>
           <w:rPr>
             <w:rStyle w:val="Hyperlink"/>
+            <w:rFonts w:ascii="Century Gothic" w:hAnsi="Century Gothic"/>
             <w:sz w:val="32"/>
             <w:szCs w:val="32"/>
           </w:rPr>
@@ -1144,6 +1428,7 @@
       </w:hyperlink>
       <w:r>
         <w:rPr>
+          <w:rFonts w:ascii="Century Gothic" w:hAnsi="Century Gothic"/>
           <w:sz w:val="32"/>
           <w:szCs w:val="32"/>
         </w:rPr>
@@ -1154,12 +1439,14 @@
       <w:pPr>
         <w:jc w:val="center"/>
         <w:rPr>
-          <w:sz w:val="32"/>
-          <w:szCs w:val="32"/>
+          <w:rFonts w:ascii="Century Gothic" w:hAnsi="Century Gothic"/>
+          <w:sz w:val="20"/>
+          <w:szCs w:val="20"/>
         </w:rPr>
       </w:pPr>
       <w:r>
         <w:rPr>
+          <w:rFonts w:ascii="Century Gothic" w:hAnsi="Century Gothic"/>
           <w:sz w:val="32"/>
           <w:szCs w:val="32"/>
         </w:rPr>
@@ -1170,93 +1457,14 @@
       <w:pPr>
         <w:jc w:val="center"/>
         <w:rPr>
-          <w:sz w:val="32"/>
-          <w:szCs w:val="32"/>
-        </w:rPr>
-      </w:pPr>
-    </w:p>
-    <w:p>
-      <w:pPr>
-        <w:jc w:val="center"/>
-        <w:rPr>
-          <w:sz w:val="20"/>
-          <w:szCs w:val="20"/>
-        </w:rPr>
-      </w:pPr>
-    </w:p>
-    <w:p>
-      <w:pPr>
-        <w:jc w:val="center"/>
-        <w:rPr>
-          <w:sz w:val="20"/>
-          <w:szCs w:val="20"/>
-        </w:rPr>
-      </w:pPr>
-    </w:p>
-    <w:p>
-      <w:pPr>
-        <w:jc w:val="center"/>
-        <w:rPr>
-          <w:sz w:val="20"/>
-          <w:szCs w:val="20"/>
-        </w:rPr>
-      </w:pPr>
-    </w:p>
-    <w:p>
-      <w:pPr>
-        <w:jc w:val="center"/>
-        <w:rPr>
-          <w:sz w:val="20"/>
-          <w:szCs w:val="20"/>
-        </w:rPr>
-      </w:pPr>
-    </w:p>
-    <w:p>
-      <w:pPr>
-        <w:jc w:val="center"/>
-        <w:rPr>
-          <w:sz w:val="20"/>
-          <w:szCs w:val="20"/>
-        </w:rPr>
-      </w:pPr>
-    </w:p>
-    <w:p>
-      <w:pPr>
-        <w:jc w:val="center"/>
-        <w:rPr>
-          <w:sz w:val="20"/>
-          <w:szCs w:val="20"/>
-        </w:rPr>
-      </w:pPr>
-    </w:p>
-    <w:p>
-      <w:pPr>
-        <w:jc w:val="center"/>
-        <w:rPr>
-          <w:sz w:val="20"/>
-          <w:szCs w:val="20"/>
-        </w:rPr>
-      </w:pPr>
-    </w:p>
-    <w:p>
-      <w:pPr>
-        <w:jc w:val="center"/>
-        <w:rPr>
-          <w:sz w:val="20"/>
-          <w:szCs w:val="20"/>
-        </w:rPr>
-      </w:pPr>
-    </w:p>
-    <w:p>
-      <w:pPr>
-        <w:jc w:val="center"/>
-        <w:rPr>
+          <w:rFonts w:ascii="Century Gothic" w:hAnsi="Century Gothic"/>
           <w:sz w:val="20"/>
           <w:szCs w:val="20"/>
         </w:rPr>
       </w:pPr>
       <w:r>
         <w:rPr>
+          <w:rFonts w:ascii="Century Gothic" w:hAnsi="Century Gothic"/>
           <w:sz w:val="20"/>
           <w:szCs w:val="20"/>
         </w:rPr>
@@ -1267,12 +1475,14 @@
       <w:pPr>
         <w:jc w:val="center"/>
         <w:rPr>
+          <w:rFonts w:ascii="Century Gothic" w:hAnsi="Century Gothic"/>
           <w:sz w:val="20"/>
           <w:szCs w:val="20"/>
         </w:rPr>
       </w:pPr>
       <w:r>
         <w:rPr>
+          <w:rFonts w:ascii="Century Gothic" w:hAnsi="Century Gothic"/>
           <w:sz w:val="20"/>
           <w:szCs w:val="20"/>
         </w:rPr>
@@ -1290,7 +1500,7 @@
 </file>
 
 <file path=word/styles.xml><?xml version="1.0" encoding="utf-8"?>
-<w:styles xmlns:mc="http://schemas.openxmlformats.org/markup-compatibility/2006" xmlns:r="http://schemas.openxmlformats.org/officeDocument/2006/relationships" xmlns:w="http://schemas.openxmlformats.org/wordprocessingml/2006/main" xmlns:w14="http://schemas.microsoft.com/office/word/2010/wordml" xmlns:w15="http://schemas.microsoft.com/office/word/2012/wordml" xmlns:w16se="http://schemas.microsoft.com/office/word/2015/wordml/symex" mc:Ignorable="w14 w15 w16se">
+<w:styles xmlns:mc="http://schemas.openxmlformats.org/markup-compatibility/2006" xmlns:r="http://schemas.openxmlformats.org/officeDocument/2006/relationships" xmlns:w="http://schemas.openxmlformats.org/wordprocessingml/2006/main" xmlns:w14="http://schemas.microsoft.com/office/word/2010/wordml" xmlns:w15="http://schemas.microsoft.com/office/word/2012/wordml" xmlns:w16cex="http://schemas.microsoft.com/office/word/2018/wordml/cex" xmlns:w16cid="http://schemas.microsoft.com/office/word/2016/wordml/cid" xmlns:w16="http://schemas.microsoft.com/office/word/2018/wordml" xmlns:w16sdtdh="http://schemas.microsoft.com/office/word/2020/wordml/sdtdatahash" xmlns:w16se="http://schemas.microsoft.com/office/word/2015/wordml/symex" mc:Ignorable="w14 w15 w16se w16cid w16 w16cex w16sdtdh">
   <w:docDefaults>
     <w:rPrDefault>
       <w:rPr>
@@ -1306,7 +1516,7 @@
       </w:pPr>
     </w:pPrDefault>
   </w:docDefaults>
-  <w:latentStyles w:defLockedState="0" w:defUIPriority="99" w:defSemiHidden="0" w:defUnhideWhenUsed="0" w:defQFormat="0" w:count="371">
+  <w:latentStyles w:defLockedState="0" w:defUIPriority="99" w:defSemiHidden="0" w:defUnhideWhenUsed="0" w:defQFormat="0" w:count="376">
     <w:lsdException w:name="Normal" w:uiPriority="0" w:qFormat="1"/>
     <w:lsdException w:name="heading 1" w:uiPriority="9" w:qFormat="1"/>
     <w:lsdException w:name="heading 2" w:semiHidden="1" w:uiPriority="9" w:unhideWhenUsed="1" w:qFormat="1"/>
@@ -1678,6 +1888,11 @@
     <w:lsdException w:name="List Table 5 Dark Accent 6" w:uiPriority="50"/>
     <w:lsdException w:name="List Table 6 Colorful Accent 6" w:uiPriority="51"/>
     <w:lsdException w:name="List Table 7 Colorful Accent 6" w:uiPriority="52"/>
+    <w:lsdException w:name="Mention" w:semiHidden="1" w:unhideWhenUsed="1"/>
+    <w:lsdException w:name="Smart Hyperlink" w:semiHidden="1" w:unhideWhenUsed="1"/>
+    <w:lsdException w:name="Hashtag" w:semiHidden="1" w:unhideWhenUsed="1"/>
+    <w:lsdException w:name="Unresolved Mention" w:semiHidden="1" w:unhideWhenUsed="1"/>
+    <w:lsdException w:name="Smart Link" w:semiHidden="1" w:unhideWhenUsed="1"/>
   </w:latentStyles>
   <w:style w:type="paragraph" w:default="1" w:styleId="Normal">
     <w:name w:val="Normal"/>
@@ -2002,4 +2217,258 @@
     </a:ext>
   </a:extLst>
 </a:theme>
+</file>
+
+<file path=customXml/item1.xml><?xml version="1.0" encoding="utf-8"?>
+<ct:contentTypeSchema xmlns:ct="http://schemas.microsoft.com/office/2006/metadata/contentType" xmlns:ma="http://schemas.microsoft.com/office/2006/metadata/properties/metaAttributes" ct:_="" ma:_="" ma:contentTypeName="Document" ma:contentTypeID="0x01010097C7FEA0E6BB3748AD79B6323527FDCD" ma:contentTypeVersion="10" ma:contentTypeDescription="Create a new document." ma:contentTypeScope="" ma:versionID="7553edfd2b44ba5ebbd33181cad83dcd">
+  <xsd:schema xmlns:xsd="http://www.w3.org/2001/XMLSchema" xmlns:xs="http://www.w3.org/2001/XMLSchema" xmlns:p="http://schemas.microsoft.com/office/2006/metadata/properties" xmlns:ns3="8cf37aaa-dd0d-4d97-abca-162731b7af23" xmlns:ns4="bd11a8c1-8436-4fae-9260-0767b6dbaee7" targetNamespace="http://schemas.microsoft.com/office/2006/metadata/properties" ma:root="true" ma:fieldsID="3833ab3fc19395fd1aa3888388d6f91d" ns3:_="" ns4:_="">
+    <xsd:import namespace="8cf37aaa-dd0d-4d97-abca-162731b7af23"/>
+    <xsd:import namespace="bd11a8c1-8436-4fae-9260-0767b6dbaee7"/>
+    <xsd:element name="properties">
+      <xsd:complexType>
+        <xsd:sequence>
+          <xsd:element name="documentManagement">
+            <xsd:complexType>
+              <xsd:all>
+                <xsd:element ref="ns3:SharedWithUsers" minOccurs="0"/>
+                <xsd:element ref="ns3:SharedWithDetails" minOccurs="0"/>
+                <xsd:element ref="ns3:SharingHintHash" minOccurs="0"/>
+                <xsd:element ref="ns4:MediaServiceMetadata" minOccurs="0"/>
+                <xsd:element ref="ns4:MediaServiceFastMetadata" minOccurs="0"/>
+                <xsd:element ref="ns4:MediaServiceDateTaken" minOccurs="0"/>
+                <xsd:element ref="ns4:MediaServiceAutoTags" minOccurs="0"/>
+                <xsd:element ref="ns4:MediaServiceOCR" minOccurs="0"/>
+                <xsd:element ref="ns4:MediaServiceGenerationTime" minOccurs="0"/>
+                <xsd:element ref="ns4:MediaServiceEventHashCode" minOccurs="0"/>
+              </xsd:all>
+            </xsd:complexType>
+          </xsd:element>
+        </xsd:sequence>
+      </xsd:complexType>
+    </xsd:element>
+  </xsd:schema>
+  <xsd:schema xmlns:xsd="http://www.w3.org/2001/XMLSchema" xmlns:xs="http://www.w3.org/2001/XMLSchema" xmlns:dms="http://schemas.microsoft.com/office/2006/documentManagement/types" xmlns:pc="http://schemas.microsoft.com/office/infopath/2007/PartnerControls" targetNamespace="8cf37aaa-dd0d-4d97-abca-162731b7af23" elementFormDefault="qualified">
+    <xsd:import namespace="http://schemas.microsoft.com/office/2006/documentManagement/types"/>
+    <xsd:import namespace="http://schemas.microsoft.com/office/infopath/2007/PartnerControls"/>
+    <xsd:element name="SharedWithUsers" ma:index="8" nillable="true" ma:displayName="Shared With" ma:description="" ma:internalName="SharedWithUsers" ma:readOnly="true">
+      <xsd:complexType>
+        <xsd:complexContent>
+          <xsd:extension base="dms:UserMulti">
+            <xsd:sequence>
+              <xsd:element name="UserInfo" minOccurs="0" maxOccurs="unbounded">
+                <xsd:complexType>
+                  <xsd:sequence>
+                    <xsd:element name="DisplayName" type="xsd:string" minOccurs="0"/>
+                    <xsd:element name="AccountId" type="dms:UserId" minOccurs="0" nillable="true"/>
+                    <xsd:element name="AccountType" type="xsd:string" minOccurs="0"/>
+                  </xsd:sequence>
+                </xsd:complexType>
+              </xsd:element>
+            </xsd:sequence>
+          </xsd:extension>
+        </xsd:complexContent>
+      </xsd:complexType>
+    </xsd:element>
+    <xsd:element name="SharedWithDetails" ma:index="9" nillable="true" ma:displayName="Shared With Details" ma:description="" ma:internalName="SharedWithDetails" ma:readOnly="true">
+      <xsd:simpleType>
+        <xsd:restriction base="dms:Note">
+          <xsd:maxLength value="255"/>
+        </xsd:restriction>
+      </xsd:simpleType>
+    </xsd:element>
+    <xsd:element name="SharingHintHash" ma:index="10" nillable="true" ma:displayName="Sharing Hint Hash" ma:description="" ma:hidden="true" ma:internalName="SharingHintHash" ma:readOnly="true">
+      <xsd:simpleType>
+        <xsd:restriction base="dms:Text"/>
+      </xsd:simpleType>
+    </xsd:element>
+  </xsd:schema>
+  <xsd:schema xmlns:xsd="http://www.w3.org/2001/XMLSchema" xmlns:xs="http://www.w3.org/2001/XMLSchema" xmlns:dms="http://schemas.microsoft.com/office/2006/documentManagement/types" xmlns:pc="http://schemas.microsoft.com/office/infopath/2007/PartnerControls" targetNamespace="bd11a8c1-8436-4fae-9260-0767b6dbaee7" elementFormDefault="qualified">
+    <xsd:import namespace="http://schemas.microsoft.com/office/2006/documentManagement/types"/>
+    <xsd:import namespace="http://schemas.microsoft.com/office/infopath/2007/PartnerControls"/>
+    <xsd:element name="MediaServiceMetadata" ma:index="11" nillable="true" ma:displayName="MediaServiceMetadata" ma:description="" ma:hidden="true" ma:internalName="MediaServiceMetadata" ma:readOnly="true">
+      <xsd:simpleType>
+        <xsd:restriction base="dms:Note"/>
+      </xsd:simpleType>
+    </xsd:element>
+    <xsd:element name="MediaServiceFastMetadata" ma:index="12" nillable="true" ma:displayName="MediaServiceFastMetadata" ma:description="" ma:hidden="true" ma:internalName="MediaServiceFastMetadata" ma:readOnly="true">
+      <xsd:simpleType>
+        <xsd:restriction base="dms:Note"/>
+      </xsd:simpleType>
+    </xsd:element>
+    <xsd:element name="MediaServiceDateTaken" ma:index="13" nillable="true" ma:displayName="MediaServiceDateTaken" ma:description="" ma:hidden="true" ma:internalName="MediaServiceDateTaken" ma:readOnly="true">
+      <xsd:simpleType>
+        <xsd:restriction base="dms:Text"/>
+      </xsd:simpleType>
+    </xsd:element>
+    <xsd:element name="MediaServiceAutoTags" ma:index="14" nillable="true" ma:displayName="MediaServiceAutoTags" ma:description="" ma:internalName="MediaServiceAutoTags" ma:readOnly="true">
+      <xsd:simpleType>
+        <xsd:restriction base="dms:Text"/>
+      </xsd:simpleType>
+    </xsd:element>
+    <xsd:element name="MediaServiceOCR" ma:index="15" nillable="true" ma:displayName="MediaServiceOCR" ma:internalName="MediaServiceOCR" ma:readOnly="true">
+      <xsd:simpleType>
+        <xsd:restriction base="dms:Note">
+          <xsd:maxLength value="255"/>
+        </xsd:restriction>
+      </xsd:simpleType>
+    </xsd:element>
+    <xsd:element name="MediaServiceGenerationTime" ma:index="16" nillable="true" ma:displayName="MediaServiceGenerationTime" ma:hidden="true" ma:internalName="MediaServiceGenerationTime" ma:readOnly="true">
+      <xsd:simpleType>
+        <xsd:restriction base="dms:Text"/>
+      </xsd:simpleType>
+    </xsd:element>
+    <xsd:element name="MediaServiceEventHashCode" ma:index="17" nillable="true" ma:displayName="MediaServiceEventHashCode" ma:hidden="true" ma:internalName="MediaServiceEventHashCode" ma:readOnly="true">
+      <xsd:simpleType>
+        <xsd:restriction base="dms:Text"/>
+      </xsd:simpleType>
+    </xsd:element>
+  </xsd:schema>
+  <xsd:schema xmlns="http://schemas.openxmlformats.org/package/2006/metadata/core-properties" xmlns:xsd="http://www.w3.org/2001/XMLSchema" xmlns:xsi="http://www.w3.org/2001/XMLSchema-instance" xmlns:dc="http://purl.org/dc/elements/1.1/" xmlns:dcterms="http://purl.org/dc/terms/" xmlns:odoc="http://schemas.microsoft.com/internal/obd" targetNamespace="http://schemas.openxmlformats.org/package/2006/metadata/core-properties" elementFormDefault="qualified" attributeFormDefault="unqualified" blockDefault="#all">
+    <xsd:import namespace="http://purl.org/dc/elements/1.1/" schemaLocation="http://dublincore.org/schemas/xmls/qdc/2003/04/02/dc.xsd"/>
+    <xsd:import namespace="http://purl.org/dc/terms/" schemaLocation="http://dublincore.org/schemas/xmls/qdc/2003/04/02/dcterms.xsd"/>
+    <xsd:element name="coreProperties" type="CT_coreProperties"/>
+    <xsd:complexType name="CT_coreProperties">
+      <xsd:all>
+        <xsd:element ref="dc:creator" minOccurs="0" maxOccurs="1"/>
+        <xsd:element ref="dcterms:created" minOccurs="0" maxOccurs="1"/>
+        <xsd:element ref="dc:identifier" minOccurs="0" maxOccurs="1"/>
+        <xsd:element name="contentType" minOccurs="0" maxOccurs="1" type="xsd:string" ma:index="0" ma:displayName="Content Type"/>
+        <xsd:element ref="dc:title" minOccurs="0" maxOccurs="1" ma:index="4" ma:displayName="Title"/>
+        <xsd:element ref="dc:subject" minOccurs="0" maxOccurs="1"/>
+        <xsd:element ref="dc:description" minOccurs="0" maxOccurs="1"/>
+        <xsd:element name="keywords" minOccurs="0" maxOccurs="1" type="xsd:string"/>
+        <xsd:element ref="dc:language" minOccurs="0" maxOccurs="1"/>
+        <xsd:element name="category" minOccurs="0" maxOccurs="1" type="xsd:string"/>
+        <xsd:element name="version" minOccurs="0" maxOccurs="1" type="xsd:string"/>
+        <xsd:element name="revision" minOccurs="0" maxOccurs="1" type="xsd:string">
+          <xsd:annotation>
+            <xsd:documentation>
+                        This value indicates the number of saves or revisions. The application is responsible for updating this value after each revision.
+                    </xsd:documentation>
+          </xsd:annotation>
+        </xsd:element>
+        <xsd:element name="lastModifiedBy" minOccurs="0" maxOccurs="1" type="xsd:string"/>
+        <xsd:element ref="dcterms:modified" minOccurs="0" maxOccurs="1"/>
+        <xsd:element name="contentStatus" minOccurs="0" maxOccurs="1" type="xsd:string"/>
+      </xsd:all>
+    </xsd:complexType>
+  </xsd:schema>
+  <xs:schema xmlns:pc="http://schemas.microsoft.com/office/infopath/2007/PartnerControls" xmlns:xs="http://www.w3.org/2001/XMLSchema" targetNamespace="http://schemas.microsoft.com/office/infopath/2007/PartnerControls" elementFormDefault="qualified" attributeFormDefault="unqualified">
+    <xs:element name="Person">
+      <xs:complexType>
+        <xs:sequence>
+          <xs:element ref="pc:DisplayName" minOccurs="0"/>
+          <xs:element ref="pc:AccountId" minOccurs="0"/>
+          <xs:element ref="pc:AccountType" minOccurs="0"/>
+        </xs:sequence>
+      </xs:complexType>
+    </xs:element>
+    <xs:element name="DisplayName" type="xs:string"/>
+    <xs:element name="AccountId" type="xs:string"/>
+    <xs:element name="AccountType" type="xs:string"/>
+    <xs:element name="BDCAssociatedEntity">
+      <xs:complexType>
+        <xs:sequence>
+          <xs:element ref="pc:BDCEntity" minOccurs="0" maxOccurs="unbounded"/>
+        </xs:sequence>
+        <xs:attribute ref="pc:EntityNamespace"/>
+        <xs:attribute ref="pc:EntityName"/>
+        <xs:attribute ref="pc:SystemInstanceName"/>
+        <xs:attribute ref="pc:AssociationName"/>
+      </xs:complexType>
+    </xs:element>
+    <xs:attribute name="EntityNamespace" type="xs:string"/>
+    <xs:attribute name="EntityName" type="xs:string"/>
+    <xs:attribute name="SystemInstanceName" type="xs:string"/>
+    <xs:attribute name="AssociationName" type="xs:string"/>
+    <xs:element name="BDCEntity">
+      <xs:complexType>
+        <xs:sequence>
+          <xs:element ref="pc:EntityDisplayName" minOccurs="0"/>
+          <xs:element ref="pc:EntityInstanceReference" minOccurs="0"/>
+          <xs:element ref="pc:EntityId1" minOccurs="0"/>
+          <xs:element ref="pc:EntityId2" minOccurs="0"/>
+          <xs:element ref="pc:EntityId3" minOccurs="0"/>
+          <xs:element ref="pc:EntityId4" minOccurs="0"/>
+          <xs:element ref="pc:EntityId5" minOccurs="0"/>
+        </xs:sequence>
+      </xs:complexType>
+    </xs:element>
+    <xs:element name="EntityDisplayName" type="xs:string"/>
+    <xs:element name="EntityInstanceReference" type="xs:string"/>
+    <xs:element name="EntityId1" type="xs:string"/>
+    <xs:element name="EntityId2" type="xs:string"/>
+    <xs:element name="EntityId3" type="xs:string"/>
+    <xs:element name="EntityId4" type="xs:string"/>
+    <xs:element name="EntityId5" type="xs:string"/>
+    <xs:element name="Terms">
+      <xs:complexType>
+        <xs:sequence>
+          <xs:element ref="pc:TermInfo" minOccurs="0" maxOccurs="unbounded"/>
+        </xs:sequence>
+      </xs:complexType>
+    </xs:element>
+    <xs:element name="TermInfo">
+      <xs:complexType>
+        <xs:sequence>
+          <xs:element ref="pc:TermName" minOccurs="0"/>
+          <xs:element ref="pc:TermId" minOccurs="0"/>
+        </xs:sequence>
+      </xs:complexType>
+    </xs:element>
+    <xs:element name="TermName" type="xs:string"/>
+    <xs:element name="TermId" type="xs:string"/>
+  </xs:schema>
+</ct:contentTypeSchema>
+</file>
+
+<file path=customXml/item2.xml><?xml version="1.0" encoding="utf-8"?>
+<?mso-contentType ?>
+<FormTemplates xmlns="http://schemas.microsoft.com/sharepoint/v3/contenttype/forms">
+  <Display>DocumentLibraryForm</Display>
+  <Edit>DocumentLibraryForm</Edit>
+  <New>DocumentLibraryForm</New>
+</FormTemplates>
+</file>
+
+<file path=customXml/item3.xml><?xml version="1.0" encoding="utf-8"?>
+<p:properties xmlns:p="http://schemas.microsoft.com/office/2006/metadata/properties" xmlns:xsi="http://www.w3.org/2001/XMLSchema-instance" xmlns:pc="http://schemas.microsoft.com/office/infopath/2007/PartnerControls">
+  <documentManagement/>
+</p:properties>
+</file>
+
+<file path=customXml/itemProps1.xml><?xml version="1.0" encoding="utf-8"?>
+<ds:datastoreItem xmlns:ds="http://schemas.openxmlformats.org/officeDocument/2006/customXml" ds:itemID="{A1715352-D202-4EDB-B2C2-63EC828AB866}">
+  <ds:schemaRefs>
+    <ds:schemaRef ds:uri="http://schemas.microsoft.com/office/2006/metadata/contentType"/>
+    <ds:schemaRef ds:uri="http://schemas.microsoft.com/office/2006/metadata/properties/metaAttributes"/>
+    <ds:schemaRef ds:uri="http://www.w3.org/2001/XMLSchema"/>
+    <ds:schemaRef ds:uri="http://schemas.microsoft.com/office/2006/metadata/properties"/>
+    <ds:schemaRef ds:uri="8cf37aaa-dd0d-4d97-abca-162731b7af23"/>
+    <ds:schemaRef ds:uri="bd11a8c1-8436-4fae-9260-0767b6dbaee7"/>
+    <ds:schemaRef ds:uri="http://schemas.microsoft.com/office/2006/documentManagement/types"/>
+    <ds:schemaRef ds:uri="http://schemas.microsoft.com/office/infopath/2007/PartnerControls"/>
+    <ds:schemaRef ds:uri="http://schemas.openxmlformats.org/package/2006/metadata/core-properties"/>
+    <ds:schemaRef ds:uri="http://purl.org/dc/elements/1.1/"/>
+    <ds:schemaRef ds:uri="http://purl.org/dc/terms/"/>
+    <ds:schemaRef ds:uri="http://schemas.microsoft.com/internal/obd"/>
+  </ds:schemaRefs>
+</ds:datastoreItem>
+</file>
+
+<file path=customXml/itemProps2.xml><?xml version="1.0" encoding="utf-8"?>
+<ds:datastoreItem xmlns:ds="http://schemas.openxmlformats.org/officeDocument/2006/customXml" ds:itemID="{6B0C1A10-0A8D-4865-A99F-4DDE084458CE}">
+  <ds:schemaRefs>
+    <ds:schemaRef ds:uri="http://schemas.microsoft.com/sharepoint/v3/contenttype/forms"/>
+  </ds:schemaRefs>
+</ds:datastoreItem>
+</file>
+
+<file path=customXml/itemProps3.xml><?xml version="1.0" encoding="utf-8"?>
+<ds:datastoreItem xmlns:ds="http://schemas.openxmlformats.org/officeDocument/2006/customXml" ds:itemID="{6E3A2008-2CBA-4A9D-9A30-4CDED42D3ABA}">
+  <ds:schemaRefs>
+    <ds:schemaRef ds:uri="http://schemas.microsoft.com/office/2006/metadata/properties"/>
+    <ds:schemaRef ds:uri="http://schemas.microsoft.com/office/infopath/2007/PartnerControls"/>
+  </ds:schemaRefs>
+</ds:datastoreItem>
 </file>
</xml_diff>

<commit_message>
Updated Student Recruiment Document | Requested by FFE
</commit_message>
<xml_diff>
--- a/assets/studentrecruitment/documentation/application-form.docx
+++ b/assets/studentrecruitment/documentation/application-form.docx
@@ -4,8 +4,8 @@
   <w:body>
     <w:p>
       <w:pPr>
+        <w:jc w:val="center"/>
         <w:rPr>
-          <w:rFonts w:ascii="Century Gothic" w:hAnsi="Century Gothic"/>
           <w:b/>
           <w:sz w:val="32"/>
           <w:szCs w:val="32"/>
@@ -13,7 +13,6 @@
       </w:pPr>
       <w:r>
         <w:rPr>
-          <w:rFonts w:ascii="Century Gothic" w:hAnsi="Century Gothic"/>
           <w:b/>
           <w:noProof/>
           <w:sz w:val="32"/>
@@ -21,17 +20,25 @@
           <w:lang w:eastAsia="en-GB"/>
         </w:rPr>
         <w:drawing>
-          <wp:anchor distT="0" distB="0" distL="114300" distR="114300" simplePos="0" relativeHeight="251658240" behindDoc="0" locked="0" layoutInCell="1" allowOverlap="1" wp14:anchorId="1EE6BB3D" wp14:editId="295EFCEE">
+          <wp:anchor distT="0" distB="0" distL="114300" distR="114300" simplePos="0" relativeHeight="251658240" behindDoc="1" locked="0" layoutInCell="1" allowOverlap="1" wp14:anchorId="1EE6BB3D" wp14:editId="14A9DE77">
             <wp:simplePos x="0" y="0"/>
             <wp:positionH relativeFrom="column">
-              <wp:posOffset>-361950</wp:posOffset>
+              <wp:posOffset>0</wp:posOffset>
             </wp:positionH>
             <wp:positionV relativeFrom="paragraph">
-              <wp:posOffset>-264160</wp:posOffset>
+              <wp:posOffset>2540</wp:posOffset>
             </wp:positionV>
-            <wp:extent cx="1164166" cy="1047750"/>
+            <wp:extent cx="762000" cy="685800"/>
             <wp:effectExtent l="0" t="0" r="0" b="0"/>
-            <wp:wrapNone/>
+            <wp:wrapTight wrapText="bothSides">
+              <wp:wrapPolygon edited="0">
+                <wp:start x="0" y="0"/>
+                <wp:lineTo x="0" y="21000"/>
+                <wp:lineTo x="21060" y="21000"/>
+                <wp:lineTo x="21060" y="0"/>
+                <wp:lineTo x="0" y="0"/>
+              </wp:wrapPolygon>
+            </wp:wrapTight>
             <wp:docPr id="1" name="Picture 1"/>
             <wp:cNvGraphicFramePr>
               <a:graphicFrameLocks xmlns:a="http://schemas.openxmlformats.org/drawingml/2006/main" noChangeAspect="1"/>
@@ -58,7 +65,7 @@
                   <pic:spPr>
                     <a:xfrm>
                       <a:off x="0" y="0"/>
-                      <a:ext cx="1167876" cy="1051089"/>
+                      <a:ext cx="762000" cy="685800"/>
                     </a:xfrm>
                     <a:prstGeom prst="rect">
                       <a:avLst/>
@@ -67,36 +74,11 @@
                 </pic:pic>
               </a:graphicData>
             </a:graphic>
-            <wp14:sizeRelH relativeFrom="margin">
-              <wp14:pctWidth>0</wp14:pctWidth>
-            </wp14:sizeRelH>
-            <wp14:sizeRelV relativeFrom="margin">
-              <wp14:pctHeight>0</wp14:pctHeight>
-            </wp14:sizeRelV>
           </wp:anchor>
         </w:drawing>
       </w:r>
       <w:r>
         <w:rPr>
-          <w:rFonts w:ascii="Century Gothic" w:hAnsi="Century Gothic"/>
-          <w:b/>
-          <w:sz w:val="32"/>
-          <w:szCs w:val="32"/>
-        </w:rPr>
-        <w:tab/>
-      </w:r>
-      <w:r>
-        <w:rPr>
-          <w:rFonts w:ascii="Century Gothic" w:hAnsi="Century Gothic"/>
-          <w:b/>
-          <w:sz w:val="32"/>
-          <w:szCs w:val="32"/>
-        </w:rPr>
-        <w:tab/>
-      </w:r>
-      <w:r>
-        <w:rPr>
-          <w:rFonts w:ascii="Century Gothic" w:hAnsi="Century Gothic"/>
           <w:b/>
           <w:sz w:val="32"/>
           <w:szCs w:val="32"/>
@@ -106,79 +88,29 @@
     </w:p>
     <w:p>
       <w:pPr>
+        <w:jc w:val="center"/>
         <w:rPr>
-          <w:rFonts w:ascii="Century Gothic" w:hAnsi="Century Gothic"/>
           <w:b/>
-          <w:sz w:val="28"/>
-          <w:szCs w:val="28"/>
+          <w:sz w:val="32"/>
+          <w:szCs w:val="32"/>
         </w:rPr>
       </w:pPr>
       <w:r>
         <w:rPr>
-          <w:rFonts w:ascii="Century Gothic" w:hAnsi="Century Gothic"/>
           <w:b/>
           <w:sz w:val="32"/>
           <w:szCs w:val="32"/>
-        </w:rPr>
-        <w:tab/>
-      </w:r>
-      <w:r>
-        <w:rPr>
-          <w:rFonts w:ascii="Century Gothic" w:hAnsi="Century Gothic"/>
-          <w:b/>
-          <w:sz w:val="32"/>
-          <w:szCs w:val="32"/>
-        </w:rPr>
-        <w:tab/>
-      </w:r>
-      <w:r>
-        <w:rPr>
-          <w:rFonts w:ascii="Century Gothic" w:hAnsi="Century Gothic"/>
-          <w:b/>
-          <w:sz w:val="28"/>
-          <w:szCs w:val="28"/>
         </w:rPr>
         <w:t>Applying for the po</w:t>
       </w:r>
       <w:r>
         <w:rPr>
-          <w:rFonts w:ascii="Century Gothic" w:hAnsi="Century Gothic"/>
           <w:b/>
-          <w:sz w:val="28"/>
-          <w:szCs w:val="28"/>
+          <w:sz w:val="32"/>
+          <w:szCs w:val="32"/>
         </w:rPr>
-        <w:t>sition of …………………………</w:t>
+        <w:t>sition of ……………………………………………</w:t>
       </w:r>
-      <w:r>
-        <w:rPr>
-          <w:rFonts w:ascii="Century Gothic" w:hAnsi="Century Gothic"/>
-          <w:b/>
-          <w:sz w:val="28"/>
-          <w:szCs w:val="28"/>
-        </w:rPr>
-        <w:t>…</w:t>
-      </w:r>
-      <w:proofErr w:type="gramStart"/>
-      <w:r>
-        <w:rPr>
-          <w:rFonts w:ascii="Century Gothic" w:hAnsi="Century Gothic"/>
-          <w:b/>
-          <w:sz w:val="28"/>
-          <w:szCs w:val="28"/>
-        </w:rPr>
-        <w:t>…..</w:t>
-      </w:r>
-      <w:proofErr w:type="gramEnd"/>
-    </w:p>
-    <w:p>
-      <w:pPr>
-        <w:rPr>
-          <w:rFonts w:ascii="Century Gothic" w:hAnsi="Century Gothic"/>
-          <w:b/>
-          <w:sz w:val="28"/>
-          <w:szCs w:val="28"/>
-        </w:rPr>
-      </w:pPr>
     </w:p>
     <w:tbl>
       <w:tblPr>
@@ -202,16 +134,14 @@
           <w:p>
             <w:pPr>
               <w:rPr>
-                <w:rFonts w:ascii="Century Gothic" w:hAnsi="Century Gothic"/>
-                <w:sz w:val="24"/>
-                <w:szCs w:val="24"/>
-              </w:rPr>
-            </w:pPr>
-            <w:r>
-              <w:rPr>
-                <w:rFonts w:ascii="Century Gothic" w:hAnsi="Century Gothic"/>
-                <w:sz w:val="24"/>
-                <w:szCs w:val="24"/>
+                <w:sz w:val="28"/>
+                <w:szCs w:val="28"/>
+              </w:rPr>
+            </w:pPr>
+            <w:r>
+              <w:rPr>
+                <w:sz w:val="28"/>
+                <w:szCs w:val="28"/>
               </w:rPr>
               <w:t>Name</w:t>
             </w:r>
@@ -219,9 +149,8 @@
           <w:p>
             <w:pPr>
               <w:rPr>
-                <w:rFonts w:ascii="Century Gothic" w:hAnsi="Century Gothic"/>
-                <w:sz w:val="24"/>
-                <w:szCs w:val="24"/>
+                <w:sz w:val="28"/>
+                <w:szCs w:val="28"/>
               </w:rPr>
             </w:pPr>
           </w:p>
@@ -234,9 +163,8 @@
           <w:p>
             <w:pPr>
               <w:rPr>
-                <w:rFonts w:ascii="Century Gothic" w:hAnsi="Century Gothic"/>
-                <w:sz w:val="24"/>
-                <w:szCs w:val="24"/>
+                <w:sz w:val="28"/>
+                <w:szCs w:val="28"/>
               </w:rPr>
             </w:pPr>
           </w:p>
@@ -250,16 +178,14 @@
           <w:p>
             <w:pPr>
               <w:rPr>
-                <w:rFonts w:ascii="Century Gothic" w:hAnsi="Century Gothic"/>
-                <w:sz w:val="24"/>
-                <w:szCs w:val="24"/>
-              </w:rPr>
-            </w:pPr>
-            <w:r>
-              <w:rPr>
-                <w:rFonts w:ascii="Century Gothic" w:hAnsi="Century Gothic"/>
-                <w:sz w:val="24"/>
-                <w:szCs w:val="24"/>
+                <w:sz w:val="28"/>
+                <w:szCs w:val="28"/>
+              </w:rPr>
+            </w:pPr>
+            <w:r>
+              <w:rPr>
+                <w:sz w:val="28"/>
+                <w:szCs w:val="28"/>
               </w:rPr>
               <w:t>Address</w:t>
             </w:r>
@@ -267,18 +193,16 @@
           <w:p>
             <w:pPr>
               <w:rPr>
-                <w:rFonts w:ascii="Century Gothic" w:hAnsi="Century Gothic"/>
-                <w:sz w:val="24"/>
-                <w:szCs w:val="24"/>
-              </w:rPr>
-            </w:pPr>
-          </w:p>
-          <w:p>
-            <w:pPr>
-              <w:rPr>
-                <w:rFonts w:ascii="Century Gothic" w:hAnsi="Century Gothic"/>
-                <w:sz w:val="24"/>
-                <w:szCs w:val="24"/>
+                <w:sz w:val="28"/>
+                <w:szCs w:val="28"/>
+              </w:rPr>
+            </w:pPr>
+          </w:p>
+          <w:p>
+            <w:pPr>
+              <w:rPr>
+                <w:sz w:val="28"/>
+                <w:szCs w:val="28"/>
               </w:rPr>
             </w:pPr>
           </w:p>
@@ -291,9 +215,8 @@
           <w:p>
             <w:pPr>
               <w:rPr>
-                <w:rFonts w:ascii="Century Gothic" w:hAnsi="Century Gothic"/>
-                <w:sz w:val="24"/>
-                <w:szCs w:val="24"/>
+                <w:sz w:val="28"/>
+                <w:szCs w:val="28"/>
               </w:rPr>
             </w:pPr>
           </w:p>
@@ -307,16 +230,14 @@
           <w:p>
             <w:pPr>
               <w:rPr>
-                <w:rFonts w:ascii="Century Gothic" w:hAnsi="Century Gothic"/>
-                <w:sz w:val="24"/>
-                <w:szCs w:val="24"/>
-              </w:rPr>
-            </w:pPr>
-            <w:r>
-              <w:rPr>
-                <w:rFonts w:ascii="Century Gothic" w:hAnsi="Century Gothic"/>
-                <w:sz w:val="24"/>
-                <w:szCs w:val="24"/>
+                <w:sz w:val="28"/>
+                <w:szCs w:val="28"/>
+              </w:rPr>
+            </w:pPr>
+            <w:r>
+              <w:rPr>
+                <w:sz w:val="28"/>
+                <w:szCs w:val="28"/>
               </w:rPr>
               <w:t>Tel. home no.</w:t>
             </w:r>
@@ -330,18 +251,16 @@
           <w:p>
             <w:pPr>
               <w:rPr>
-                <w:rFonts w:ascii="Century Gothic" w:hAnsi="Century Gothic"/>
-                <w:sz w:val="24"/>
-                <w:szCs w:val="24"/>
-              </w:rPr>
-            </w:pPr>
-          </w:p>
-          <w:p>
-            <w:pPr>
-              <w:rPr>
-                <w:rFonts w:ascii="Century Gothic" w:hAnsi="Century Gothic"/>
-                <w:sz w:val="24"/>
-                <w:szCs w:val="24"/>
+                <w:sz w:val="28"/>
+                <w:szCs w:val="28"/>
+              </w:rPr>
+            </w:pPr>
+          </w:p>
+          <w:p>
+            <w:pPr>
+              <w:rPr>
+                <w:sz w:val="28"/>
+                <w:szCs w:val="28"/>
               </w:rPr>
             </w:pPr>
           </w:p>
@@ -354,16 +273,14 @@
           <w:p>
             <w:pPr>
               <w:rPr>
-                <w:rFonts w:ascii="Century Gothic" w:hAnsi="Century Gothic"/>
-                <w:sz w:val="24"/>
-                <w:szCs w:val="24"/>
-              </w:rPr>
-            </w:pPr>
-            <w:r>
-              <w:rPr>
-                <w:rFonts w:ascii="Century Gothic" w:hAnsi="Century Gothic"/>
-                <w:sz w:val="24"/>
-                <w:szCs w:val="24"/>
+                <w:sz w:val="28"/>
+                <w:szCs w:val="28"/>
+              </w:rPr>
+            </w:pPr>
+            <w:r>
+              <w:rPr>
+                <w:sz w:val="28"/>
+                <w:szCs w:val="28"/>
               </w:rPr>
               <w:t>Mobile no.</w:t>
             </w:r>
@@ -376,9 +293,8 @@
           <w:p>
             <w:pPr>
               <w:rPr>
-                <w:rFonts w:ascii="Century Gothic" w:hAnsi="Century Gothic"/>
-                <w:sz w:val="24"/>
-                <w:szCs w:val="24"/>
+                <w:sz w:val="28"/>
+                <w:szCs w:val="28"/>
               </w:rPr>
             </w:pPr>
           </w:p>
@@ -392,16 +308,14 @@
           <w:p>
             <w:pPr>
               <w:rPr>
-                <w:rFonts w:ascii="Century Gothic" w:hAnsi="Century Gothic"/>
-                <w:sz w:val="24"/>
-                <w:szCs w:val="24"/>
-              </w:rPr>
-            </w:pPr>
-            <w:r>
-              <w:rPr>
-                <w:rFonts w:ascii="Century Gothic" w:hAnsi="Century Gothic"/>
-                <w:sz w:val="24"/>
-                <w:szCs w:val="24"/>
+                <w:sz w:val="28"/>
+                <w:szCs w:val="28"/>
+              </w:rPr>
+            </w:pPr>
+            <w:r>
+              <w:rPr>
+                <w:sz w:val="28"/>
+                <w:szCs w:val="28"/>
               </w:rPr>
               <w:t>Email address</w:t>
             </w:r>
@@ -415,18 +329,16 @@
           <w:p>
             <w:pPr>
               <w:rPr>
-                <w:rFonts w:ascii="Century Gothic" w:hAnsi="Century Gothic"/>
-                <w:sz w:val="24"/>
-                <w:szCs w:val="24"/>
-              </w:rPr>
-            </w:pPr>
-          </w:p>
-          <w:p>
-            <w:pPr>
-              <w:rPr>
-                <w:rFonts w:ascii="Century Gothic" w:hAnsi="Century Gothic"/>
-                <w:sz w:val="24"/>
-                <w:szCs w:val="24"/>
+                <w:sz w:val="28"/>
+                <w:szCs w:val="28"/>
+              </w:rPr>
+            </w:pPr>
+          </w:p>
+          <w:p>
+            <w:pPr>
+              <w:rPr>
+                <w:sz w:val="28"/>
+                <w:szCs w:val="28"/>
               </w:rPr>
             </w:pPr>
           </w:p>
@@ -440,16 +352,14 @@
           <w:p>
             <w:pPr>
               <w:rPr>
-                <w:rFonts w:ascii="Century Gothic" w:hAnsi="Century Gothic"/>
-                <w:sz w:val="24"/>
-                <w:szCs w:val="24"/>
-              </w:rPr>
-            </w:pPr>
-            <w:r>
-              <w:rPr>
-                <w:rFonts w:ascii="Century Gothic" w:hAnsi="Century Gothic"/>
-                <w:sz w:val="24"/>
-                <w:szCs w:val="24"/>
+                <w:sz w:val="28"/>
+                <w:szCs w:val="28"/>
+              </w:rPr>
+            </w:pPr>
+            <w:r>
+              <w:rPr>
+                <w:sz w:val="28"/>
+                <w:szCs w:val="28"/>
               </w:rPr>
               <w:t>Date of birth</w:t>
             </w:r>
@@ -457,9 +367,8 @@
           <w:p>
             <w:pPr>
               <w:rPr>
-                <w:rFonts w:ascii="Century Gothic" w:hAnsi="Century Gothic"/>
-                <w:sz w:val="24"/>
-                <w:szCs w:val="24"/>
+                <w:sz w:val="28"/>
+                <w:szCs w:val="28"/>
               </w:rPr>
             </w:pPr>
           </w:p>
@@ -472,9 +381,8 @@
           <w:p>
             <w:pPr>
               <w:rPr>
-                <w:rFonts w:ascii="Century Gothic" w:hAnsi="Century Gothic"/>
-                <w:sz w:val="24"/>
-                <w:szCs w:val="24"/>
+                <w:sz w:val="28"/>
+                <w:szCs w:val="28"/>
               </w:rPr>
             </w:pPr>
           </w:p>
@@ -487,16 +395,14 @@
           <w:p>
             <w:pPr>
               <w:rPr>
-                <w:rFonts w:ascii="Century Gothic" w:hAnsi="Century Gothic"/>
-                <w:sz w:val="24"/>
-                <w:szCs w:val="24"/>
-              </w:rPr>
-            </w:pPr>
-            <w:r>
-              <w:rPr>
-                <w:rFonts w:ascii="Century Gothic" w:hAnsi="Century Gothic"/>
-                <w:sz w:val="24"/>
-                <w:szCs w:val="24"/>
+                <w:sz w:val="28"/>
+                <w:szCs w:val="28"/>
+              </w:rPr>
+            </w:pPr>
+            <w:r>
+              <w:rPr>
+                <w:sz w:val="28"/>
+                <w:szCs w:val="28"/>
               </w:rPr>
               <w:t>Age</w:t>
             </w:r>
@@ -511,16 +417,14 @@
           <w:p>
             <w:pPr>
               <w:rPr>
-                <w:rFonts w:ascii="Century Gothic" w:hAnsi="Century Gothic"/>
-                <w:sz w:val="24"/>
-                <w:szCs w:val="24"/>
-              </w:rPr>
-            </w:pPr>
-            <w:r>
-              <w:rPr>
-                <w:rFonts w:ascii="Century Gothic" w:hAnsi="Century Gothic"/>
-                <w:sz w:val="24"/>
-                <w:szCs w:val="24"/>
+                <w:sz w:val="28"/>
+                <w:szCs w:val="28"/>
+              </w:rPr>
+            </w:pPr>
+            <w:r>
+              <w:rPr>
+                <w:sz w:val="28"/>
+                <w:szCs w:val="28"/>
               </w:rPr>
               <w:t>National Insurance no.</w:t>
             </w:r>
@@ -534,9 +438,8 @@
           <w:p>
             <w:pPr>
               <w:rPr>
-                <w:rFonts w:ascii="Century Gothic" w:hAnsi="Century Gothic"/>
-                <w:sz w:val="24"/>
-                <w:szCs w:val="24"/>
+                <w:sz w:val="28"/>
+                <w:szCs w:val="28"/>
               </w:rPr>
             </w:pPr>
           </w:p>
@@ -550,16 +453,14 @@
           <w:p>
             <w:pPr>
               <w:rPr>
-                <w:rFonts w:ascii="Century Gothic" w:hAnsi="Century Gothic"/>
-                <w:sz w:val="24"/>
-                <w:szCs w:val="24"/>
-              </w:rPr>
-            </w:pPr>
-            <w:r>
-              <w:rPr>
-                <w:rFonts w:ascii="Century Gothic" w:hAnsi="Century Gothic"/>
-                <w:sz w:val="24"/>
-                <w:szCs w:val="24"/>
+                <w:sz w:val="28"/>
+                <w:szCs w:val="28"/>
+              </w:rPr>
+            </w:pPr>
+            <w:r>
+              <w:rPr>
+                <w:sz w:val="28"/>
+                <w:szCs w:val="28"/>
               </w:rPr>
               <w:t>Provide details of expected exam results or recent grades received</w:t>
             </w:r>
@@ -567,18 +468,16 @@
           <w:p>
             <w:pPr>
               <w:rPr>
-                <w:rFonts w:ascii="Century Gothic" w:hAnsi="Century Gothic"/>
-                <w:sz w:val="24"/>
-                <w:szCs w:val="24"/>
-              </w:rPr>
-            </w:pPr>
-          </w:p>
-          <w:p>
-            <w:pPr>
-              <w:rPr>
-                <w:rFonts w:ascii="Century Gothic" w:hAnsi="Century Gothic"/>
-                <w:sz w:val="24"/>
-                <w:szCs w:val="24"/>
+                <w:sz w:val="28"/>
+                <w:szCs w:val="28"/>
+              </w:rPr>
+            </w:pPr>
+          </w:p>
+          <w:p>
+            <w:pPr>
+              <w:rPr>
+                <w:sz w:val="28"/>
+                <w:szCs w:val="28"/>
               </w:rPr>
             </w:pPr>
           </w:p>
@@ -591,9 +490,8 @@
           <w:p>
             <w:pPr>
               <w:rPr>
-                <w:rFonts w:ascii="Century Gothic" w:hAnsi="Century Gothic"/>
-                <w:sz w:val="24"/>
-                <w:szCs w:val="24"/>
+                <w:sz w:val="28"/>
+                <w:szCs w:val="28"/>
               </w:rPr>
             </w:pPr>
           </w:p>
@@ -607,24 +505,21 @@
           <w:p>
             <w:pPr>
               <w:rPr>
-                <w:rFonts w:ascii="Century Gothic" w:hAnsi="Century Gothic"/>
-                <w:sz w:val="24"/>
-                <w:szCs w:val="24"/>
-              </w:rPr>
-            </w:pPr>
-            <w:r>
-              <w:rPr>
-                <w:rFonts w:ascii="Century Gothic" w:hAnsi="Century Gothic"/>
-                <w:sz w:val="24"/>
-                <w:szCs w:val="24"/>
+                <w:sz w:val="28"/>
+                <w:szCs w:val="28"/>
+              </w:rPr>
+            </w:pPr>
+            <w:r>
+              <w:rPr>
+                <w:sz w:val="28"/>
+                <w:szCs w:val="28"/>
               </w:rPr>
               <w:t>Provide details of p</w:t>
             </w:r>
             <w:r>
               <w:rPr>
-                <w:rFonts w:ascii="Century Gothic" w:hAnsi="Century Gothic"/>
-                <w:sz w:val="24"/>
-                <w:szCs w:val="24"/>
+                <w:sz w:val="28"/>
+                <w:szCs w:val="28"/>
               </w:rPr>
               <w:t>revious areas of responsibility you have held both in school and outside of school</w:t>
             </w:r>
@@ -632,9 +527,8 @@
           <w:p>
             <w:pPr>
               <w:rPr>
-                <w:rFonts w:ascii="Century Gothic" w:hAnsi="Century Gothic"/>
-                <w:sz w:val="24"/>
-                <w:szCs w:val="24"/>
+                <w:sz w:val="28"/>
+                <w:szCs w:val="28"/>
               </w:rPr>
             </w:pPr>
           </w:p>
@@ -647,9 +541,8 @@
           <w:p>
             <w:pPr>
               <w:rPr>
-                <w:rFonts w:ascii="Century Gothic" w:hAnsi="Century Gothic"/>
-                <w:sz w:val="24"/>
-                <w:szCs w:val="24"/>
+                <w:sz w:val="28"/>
+                <w:szCs w:val="28"/>
               </w:rPr>
             </w:pPr>
           </w:p>
@@ -663,16 +556,14 @@
           <w:p>
             <w:pPr>
               <w:rPr>
-                <w:rFonts w:ascii="Century Gothic" w:hAnsi="Century Gothic"/>
-                <w:sz w:val="24"/>
-                <w:szCs w:val="24"/>
-              </w:rPr>
-            </w:pPr>
-            <w:r>
-              <w:rPr>
-                <w:rFonts w:ascii="Century Gothic" w:hAnsi="Century Gothic"/>
-                <w:sz w:val="24"/>
-                <w:szCs w:val="24"/>
+                <w:sz w:val="28"/>
+                <w:szCs w:val="28"/>
+              </w:rPr>
+            </w:pPr>
+            <w:r>
+              <w:rPr>
+                <w:sz w:val="28"/>
+                <w:szCs w:val="28"/>
               </w:rPr>
               <w:t>What interests you about the role and why should you get the position?</w:t>
             </w:r>
@@ -680,27 +571,24 @@
           <w:p>
             <w:pPr>
               <w:rPr>
-                <w:rFonts w:ascii="Century Gothic" w:hAnsi="Century Gothic"/>
-                <w:sz w:val="24"/>
-                <w:szCs w:val="24"/>
-              </w:rPr>
-            </w:pPr>
-          </w:p>
-          <w:p>
-            <w:pPr>
-              <w:rPr>
-                <w:rFonts w:ascii="Century Gothic" w:hAnsi="Century Gothic"/>
-                <w:sz w:val="24"/>
-                <w:szCs w:val="24"/>
-              </w:rPr>
-            </w:pPr>
-          </w:p>
-          <w:p>
-            <w:pPr>
-              <w:rPr>
-                <w:rFonts w:ascii="Century Gothic" w:hAnsi="Century Gothic"/>
-                <w:sz w:val="24"/>
-                <w:szCs w:val="24"/>
+                <w:sz w:val="28"/>
+                <w:szCs w:val="28"/>
+              </w:rPr>
+            </w:pPr>
+          </w:p>
+          <w:p>
+            <w:pPr>
+              <w:rPr>
+                <w:sz w:val="28"/>
+                <w:szCs w:val="28"/>
+              </w:rPr>
+            </w:pPr>
+          </w:p>
+          <w:p>
+            <w:pPr>
+              <w:rPr>
+                <w:sz w:val="28"/>
+                <w:szCs w:val="28"/>
               </w:rPr>
             </w:pPr>
           </w:p>
@@ -713,9 +601,8 @@
           <w:p>
             <w:pPr>
               <w:rPr>
-                <w:rFonts w:ascii="Century Gothic" w:hAnsi="Century Gothic"/>
-                <w:sz w:val="24"/>
-                <w:szCs w:val="24"/>
+                <w:sz w:val="28"/>
+                <w:szCs w:val="28"/>
               </w:rPr>
             </w:pPr>
           </w:p>
@@ -730,16 +617,14 @@
           <w:p>
             <w:pPr>
               <w:rPr>
-                <w:rFonts w:ascii="Century Gothic" w:hAnsi="Century Gothic"/>
-                <w:sz w:val="24"/>
-                <w:szCs w:val="24"/>
-              </w:rPr>
-            </w:pPr>
-            <w:r>
-              <w:rPr>
-                <w:rFonts w:ascii="Century Gothic" w:hAnsi="Century Gothic"/>
-                <w:sz w:val="24"/>
-                <w:szCs w:val="24"/>
+                <w:sz w:val="28"/>
+                <w:szCs w:val="28"/>
+              </w:rPr>
+            </w:pPr>
+            <w:r>
+              <w:rPr>
+                <w:sz w:val="28"/>
+                <w:szCs w:val="28"/>
               </w:rPr>
               <w:t xml:space="preserve">I have permission from my parent/carer to apply for this position: </w:t>
             </w:r>
@@ -754,9 +639,8 @@
             <w:pPr>
               <w:jc w:val="center"/>
               <w:rPr>
-                <w:rFonts w:ascii="Century Gothic" w:hAnsi="Century Gothic"/>
-                <w:sz w:val="24"/>
-                <w:szCs w:val="24"/>
+                <w:sz w:val="28"/>
+                <w:szCs w:val="28"/>
               </w:rPr>
             </w:pPr>
           </w:p>
@@ -764,16 +648,14 @@
             <w:pPr>
               <w:jc w:val="center"/>
               <w:rPr>
-                <w:rFonts w:ascii="Century Gothic" w:hAnsi="Century Gothic"/>
-                <w:sz w:val="24"/>
-                <w:szCs w:val="24"/>
-              </w:rPr>
-            </w:pPr>
-            <w:r>
-              <w:rPr>
-                <w:rFonts w:ascii="Century Gothic" w:hAnsi="Century Gothic"/>
-                <w:sz w:val="24"/>
-                <w:szCs w:val="24"/>
+                <w:sz w:val="28"/>
+                <w:szCs w:val="28"/>
+              </w:rPr>
+            </w:pPr>
+            <w:r>
+              <w:rPr>
+                <w:sz w:val="28"/>
+                <w:szCs w:val="28"/>
               </w:rPr>
               <w:t>Yes</w:t>
             </w:r>
@@ -787,9 +669,8 @@
             <w:pPr>
               <w:jc w:val="center"/>
               <w:rPr>
-                <w:rFonts w:ascii="Century Gothic" w:hAnsi="Century Gothic"/>
-                <w:sz w:val="24"/>
-                <w:szCs w:val="24"/>
+                <w:sz w:val="28"/>
+                <w:szCs w:val="28"/>
               </w:rPr>
             </w:pPr>
           </w:p>
@@ -797,230 +678,68 @@
             <w:pPr>
               <w:jc w:val="center"/>
               <w:rPr>
-                <w:rFonts w:ascii="Century Gothic" w:hAnsi="Century Gothic"/>
-                <w:sz w:val="24"/>
-                <w:szCs w:val="24"/>
-              </w:rPr>
-            </w:pPr>
-            <w:r>
-              <w:rPr>
-                <w:rFonts w:ascii="Century Gothic" w:hAnsi="Century Gothic"/>
-                <w:sz w:val="24"/>
-                <w:szCs w:val="24"/>
+                <w:sz w:val="28"/>
+                <w:szCs w:val="28"/>
+              </w:rPr>
+            </w:pPr>
+            <w:r>
+              <w:rPr>
+                <w:sz w:val="28"/>
+                <w:szCs w:val="28"/>
               </w:rPr>
               <w:t>No</w:t>
             </w:r>
-          </w:p>
-        </w:tc>
-      </w:tr>
-    </w:tbl>
-    <w:p/>
-    <w:p>
-      <w:r>
-        <w:br w:type="page"/>
-      </w:r>
-    </w:p>
-    <w:p/>
-    <w:tbl>
-      <w:tblPr>
-        <w:tblStyle w:val="TableGrid"/>
-        <w:tblW w:w="0" w:type="auto"/>
-        <w:tblLook w:val="04A0" w:firstRow="1" w:lastRow="0" w:firstColumn="1" w:lastColumn="0" w:noHBand="0" w:noVBand="1"/>
-      </w:tblPr>
-      <w:tblGrid>
-        <w:gridCol w:w="2122"/>
-        <w:gridCol w:w="6894"/>
-      </w:tblGrid>
-      <w:tr>
-        <w:tc>
-          <w:tcPr>
-            <w:tcW w:w="9016" w:type="dxa"/>
-            <w:gridSpan w:val="2"/>
-          </w:tcPr>
-          <w:p>
-            <w:pPr>
-              <w:jc w:val="center"/>
-              <w:rPr>
-                <w:rFonts w:ascii="Century Gothic" w:hAnsi="Century Gothic"/>
-                <w:b/>
-                <w:sz w:val="24"/>
-                <w:szCs w:val="24"/>
-              </w:rPr>
-            </w:pPr>
-            <w:r>
-              <w:rPr>
-                <w:rFonts w:ascii="Century Gothic" w:hAnsi="Century Gothic"/>
-                <w:b/>
-                <w:sz w:val="24"/>
-                <w:szCs w:val="24"/>
-              </w:rPr>
-              <w:t>Please ask the staff below if they will provide a reference:</w:t>
-            </w:r>
-          </w:p>
-          <w:p>
-            <w:pPr>
-              <w:jc w:val="center"/>
-              <w:rPr>
-                <w:rFonts w:ascii="Century Gothic" w:hAnsi="Century Gothic"/>
-                <w:b/>
-                <w:sz w:val="24"/>
-                <w:szCs w:val="24"/>
-              </w:rPr>
-            </w:pPr>
-            <w:r>
-              <w:rPr>
-                <w:rFonts w:ascii="Century Gothic" w:hAnsi="Century Gothic"/>
-                <w:b/>
-                <w:sz w:val="24"/>
-                <w:szCs w:val="24"/>
-              </w:rPr>
-              <w:t xml:space="preserve">Referees please can you write a short statement, </w:t>
-            </w:r>
-            <w:proofErr w:type="gramStart"/>
-            <w:r>
-              <w:rPr>
-                <w:rFonts w:ascii="Century Gothic" w:hAnsi="Century Gothic"/>
-                <w:b/>
-                <w:sz w:val="24"/>
-                <w:szCs w:val="24"/>
-              </w:rPr>
-              <w:t>sign</w:t>
-            </w:r>
-            <w:proofErr w:type="gramEnd"/>
-            <w:r>
-              <w:rPr>
-                <w:rFonts w:ascii="Century Gothic" w:hAnsi="Century Gothic"/>
-                <w:b/>
-                <w:sz w:val="24"/>
-                <w:szCs w:val="24"/>
-              </w:rPr>
-              <w:t xml:space="preserve"> and date it.</w:t>
-            </w:r>
-          </w:p>
-          <w:p>
-            <w:pPr>
-              <w:rPr>
-                <w:rFonts w:ascii="Century Gothic" w:hAnsi="Century Gothic"/>
-                <w:sz w:val="24"/>
-                <w:szCs w:val="24"/>
-              </w:rPr>
-            </w:pPr>
           </w:p>
         </w:tc>
       </w:tr>
       <w:tr>
         <w:tc>
           <w:tcPr>
-            <w:tcW w:w="2122" w:type="dxa"/>
-          </w:tcPr>
-          <w:p>
-            <w:pPr>
-              <w:rPr>
-                <w:rFonts w:ascii="Century Gothic" w:hAnsi="Century Gothic"/>
-                <w:sz w:val="24"/>
-                <w:szCs w:val="24"/>
-              </w:rPr>
-            </w:pPr>
-            <w:r>
-              <w:rPr>
-                <w:rFonts w:ascii="Century Gothic" w:hAnsi="Century Gothic"/>
-                <w:sz w:val="24"/>
-                <w:szCs w:val="24"/>
-              </w:rPr>
-              <w:t xml:space="preserve">Reference from </w:t>
-            </w:r>
-            <w:r>
-              <w:rPr>
-                <w:rFonts w:ascii="Century Gothic" w:hAnsi="Century Gothic"/>
-                <w:sz w:val="24"/>
-                <w:szCs w:val="24"/>
-              </w:rPr>
-              <w:t>Tutor</w:t>
-            </w:r>
-          </w:p>
-          <w:p>
-            <w:pPr>
-              <w:rPr>
-                <w:rFonts w:ascii="Century Gothic" w:hAnsi="Century Gothic"/>
-                <w:sz w:val="24"/>
-                <w:szCs w:val="24"/>
-              </w:rPr>
-            </w:pPr>
-          </w:p>
-        </w:tc>
-        <w:tc>
-          <w:tcPr>
-            <w:tcW w:w="6894" w:type="dxa"/>
-          </w:tcPr>
-          <w:p>
-            <w:pPr>
-              <w:rPr>
-                <w:rFonts w:ascii="Century Gothic" w:hAnsi="Century Gothic"/>
-                <w:sz w:val="24"/>
-                <w:szCs w:val="24"/>
-              </w:rPr>
-            </w:pPr>
-          </w:p>
-          <w:p>
-            <w:pPr>
-              <w:rPr>
-                <w:rFonts w:ascii="Century Gothic" w:hAnsi="Century Gothic"/>
-                <w:sz w:val="24"/>
-                <w:szCs w:val="24"/>
-              </w:rPr>
-            </w:pPr>
-          </w:p>
-          <w:p>
-            <w:pPr>
-              <w:rPr>
-                <w:rFonts w:ascii="Century Gothic" w:hAnsi="Century Gothic"/>
-                <w:sz w:val="24"/>
-                <w:szCs w:val="24"/>
-              </w:rPr>
-            </w:pPr>
-          </w:p>
-          <w:p>
-            <w:pPr>
-              <w:rPr>
-                <w:rFonts w:ascii="Century Gothic" w:hAnsi="Century Gothic"/>
-                <w:sz w:val="24"/>
-                <w:szCs w:val="24"/>
-              </w:rPr>
-            </w:pPr>
-          </w:p>
-          <w:p>
-            <w:pPr>
-              <w:rPr>
-                <w:rFonts w:ascii="Century Gothic" w:hAnsi="Century Gothic"/>
-                <w:sz w:val="24"/>
-                <w:szCs w:val="24"/>
-              </w:rPr>
-            </w:pPr>
-          </w:p>
-          <w:p>
-            <w:pPr>
-              <w:rPr>
-                <w:rFonts w:ascii="Century Gothic" w:hAnsi="Century Gothic"/>
-                <w:sz w:val="24"/>
-                <w:szCs w:val="24"/>
-              </w:rPr>
-            </w:pPr>
-          </w:p>
-          <w:p>
-            <w:pPr>
-              <w:rPr>
-                <w:rFonts w:ascii="Century Gothic" w:hAnsi="Century Gothic"/>
-                <w:sz w:val="24"/>
-                <w:szCs w:val="24"/>
-              </w:rPr>
-            </w:pPr>
-          </w:p>
-          <w:p>
-            <w:pPr>
-              <w:rPr>
-                <w:rFonts w:ascii="Century Gothic" w:hAnsi="Century Gothic"/>
-                <w:sz w:val="24"/>
-                <w:szCs w:val="24"/>
+            <w:tcW w:w="9016" w:type="dxa"/>
+            <w:gridSpan w:val="6"/>
+          </w:tcPr>
+          <w:p>
+            <w:pPr>
+              <w:jc w:val="center"/>
+              <w:rPr>
+                <w:b/>
+                <w:sz w:val="28"/>
+                <w:szCs w:val="28"/>
+              </w:rPr>
+            </w:pPr>
+            <w:r>
+              <w:rPr>
+                <w:b/>
+                <w:sz w:val="28"/>
+                <w:szCs w:val="28"/>
+              </w:rPr>
+              <w:lastRenderedPageBreak/>
+              <w:t>Please ask the staff below if they will provide a reference:</w:t>
+            </w:r>
+          </w:p>
+          <w:p>
+            <w:pPr>
+              <w:jc w:val="center"/>
+              <w:rPr>
+                <w:b/>
+                <w:sz w:val="28"/>
+                <w:szCs w:val="28"/>
+              </w:rPr>
+            </w:pPr>
+            <w:r>
+              <w:rPr>
+                <w:b/>
+                <w:sz w:val="28"/>
+                <w:szCs w:val="28"/>
+              </w:rPr>
+              <w:t>Referees please can you write a short statement, sign and date it.</w:t>
+            </w:r>
+          </w:p>
+          <w:p>
+            <w:pPr>
+              <w:rPr>
+                <w:sz w:val="28"/>
+                <w:szCs w:val="28"/>
               </w:rPr>
             </w:pPr>
           </w:p>
@@ -1034,34 +753,30 @@
           <w:p>
             <w:pPr>
               <w:rPr>
-                <w:rFonts w:ascii="Century Gothic" w:hAnsi="Century Gothic"/>
-                <w:sz w:val="24"/>
-                <w:szCs w:val="24"/>
-              </w:rPr>
-            </w:pPr>
-            <w:r>
-              <w:rPr>
-                <w:rFonts w:ascii="Century Gothic" w:hAnsi="Century Gothic"/>
-                <w:sz w:val="24"/>
-                <w:szCs w:val="24"/>
+                <w:sz w:val="28"/>
+                <w:szCs w:val="28"/>
+              </w:rPr>
+            </w:pPr>
+            <w:r>
+              <w:rPr>
+                <w:sz w:val="28"/>
+                <w:szCs w:val="28"/>
               </w:rPr>
               <w:t xml:space="preserve">Reference from </w:t>
             </w:r>
             <w:r>
               <w:rPr>
-                <w:rFonts w:ascii="Century Gothic" w:hAnsi="Century Gothic"/>
-                <w:sz w:val="24"/>
-                <w:szCs w:val="24"/>
-              </w:rPr>
-              <w:t>Head of House</w:t>
-            </w:r>
-          </w:p>
-          <w:p>
-            <w:pPr>
-              <w:rPr>
-                <w:rFonts w:ascii="Century Gothic" w:hAnsi="Century Gothic"/>
-                <w:sz w:val="24"/>
-                <w:szCs w:val="24"/>
+                <w:sz w:val="28"/>
+                <w:szCs w:val="28"/>
+              </w:rPr>
+              <w:t>Tutor</w:t>
+            </w:r>
+          </w:p>
+          <w:p>
+            <w:pPr>
+              <w:rPr>
+                <w:sz w:val="28"/>
+                <w:szCs w:val="28"/>
               </w:rPr>
             </w:pPr>
           </w:p>
@@ -1069,76 +784,69 @@
         <w:tc>
           <w:tcPr>
             <w:tcW w:w="6894" w:type="dxa"/>
-          </w:tcPr>
-          <w:p>
-            <w:pPr>
-              <w:rPr>
-                <w:rFonts w:ascii="Century Gothic" w:hAnsi="Century Gothic"/>
-                <w:sz w:val="24"/>
-                <w:szCs w:val="24"/>
-              </w:rPr>
-            </w:pPr>
-          </w:p>
-          <w:p>
-            <w:pPr>
-              <w:rPr>
-                <w:rFonts w:ascii="Century Gothic" w:hAnsi="Century Gothic"/>
-                <w:sz w:val="24"/>
-                <w:szCs w:val="24"/>
-              </w:rPr>
-            </w:pPr>
-          </w:p>
-          <w:p>
-            <w:pPr>
-              <w:rPr>
-                <w:rFonts w:ascii="Century Gothic" w:hAnsi="Century Gothic"/>
-                <w:sz w:val="24"/>
-                <w:szCs w:val="24"/>
-              </w:rPr>
-            </w:pPr>
-          </w:p>
-          <w:p>
-            <w:pPr>
-              <w:rPr>
-                <w:rFonts w:ascii="Century Gothic" w:hAnsi="Century Gothic"/>
-                <w:sz w:val="24"/>
-                <w:szCs w:val="24"/>
-              </w:rPr>
-            </w:pPr>
-          </w:p>
-          <w:p>
-            <w:pPr>
-              <w:rPr>
-                <w:rFonts w:ascii="Century Gothic" w:hAnsi="Century Gothic"/>
-                <w:sz w:val="24"/>
-                <w:szCs w:val="24"/>
-              </w:rPr>
-            </w:pPr>
-          </w:p>
-          <w:p>
-            <w:pPr>
-              <w:rPr>
-                <w:rFonts w:ascii="Century Gothic" w:hAnsi="Century Gothic"/>
-                <w:sz w:val="24"/>
-                <w:szCs w:val="24"/>
-              </w:rPr>
-            </w:pPr>
-          </w:p>
-          <w:p>
-            <w:pPr>
-              <w:rPr>
-                <w:rFonts w:ascii="Century Gothic" w:hAnsi="Century Gothic"/>
-                <w:sz w:val="24"/>
-                <w:szCs w:val="24"/>
-              </w:rPr>
-            </w:pPr>
-          </w:p>
-          <w:p>
-            <w:pPr>
-              <w:rPr>
-                <w:rFonts w:ascii="Century Gothic" w:hAnsi="Century Gothic"/>
-                <w:sz w:val="24"/>
-                <w:szCs w:val="24"/>
+            <w:gridSpan w:val="5"/>
+          </w:tcPr>
+          <w:p>
+            <w:pPr>
+              <w:rPr>
+                <w:sz w:val="28"/>
+                <w:szCs w:val="28"/>
+              </w:rPr>
+            </w:pPr>
+          </w:p>
+          <w:p>
+            <w:pPr>
+              <w:rPr>
+                <w:sz w:val="28"/>
+                <w:szCs w:val="28"/>
+              </w:rPr>
+            </w:pPr>
+          </w:p>
+          <w:p>
+            <w:pPr>
+              <w:rPr>
+                <w:sz w:val="28"/>
+                <w:szCs w:val="28"/>
+              </w:rPr>
+            </w:pPr>
+          </w:p>
+          <w:p>
+            <w:pPr>
+              <w:rPr>
+                <w:sz w:val="28"/>
+                <w:szCs w:val="28"/>
+              </w:rPr>
+            </w:pPr>
+          </w:p>
+          <w:p>
+            <w:pPr>
+              <w:rPr>
+                <w:sz w:val="28"/>
+                <w:szCs w:val="28"/>
+              </w:rPr>
+            </w:pPr>
+          </w:p>
+          <w:p>
+            <w:pPr>
+              <w:rPr>
+                <w:sz w:val="28"/>
+                <w:szCs w:val="28"/>
+              </w:rPr>
+            </w:pPr>
+          </w:p>
+          <w:p>
+            <w:pPr>
+              <w:rPr>
+                <w:sz w:val="28"/>
+                <w:szCs w:val="28"/>
+              </w:rPr>
+            </w:pPr>
+          </w:p>
+          <w:p>
+            <w:pPr>
+              <w:rPr>
+                <w:sz w:val="28"/>
+                <w:szCs w:val="28"/>
               </w:rPr>
             </w:pPr>
           </w:p>
@@ -1152,44 +860,37 @@
           <w:p>
             <w:pPr>
               <w:rPr>
-                <w:rFonts w:ascii="Century Gothic" w:hAnsi="Century Gothic"/>
-                <w:sz w:val="24"/>
-                <w:szCs w:val="24"/>
-              </w:rPr>
-            </w:pPr>
-            <w:r>
-              <w:rPr>
-                <w:rFonts w:ascii="Century Gothic" w:hAnsi="Century Gothic"/>
-                <w:sz w:val="24"/>
-                <w:szCs w:val="24"/>
-              </w:rPr>
-              <w:t xml:space="preserve">Reference from member of family </w:t>
-            </w:r>
-            <w:proofErr w:type="gramStart"/>
-            <w:r>
-              <w:rPr>
-                <w:rFonts w:ascii="Century Gothic" w:hAnsi="Century Gothic"/>
-                <w:sz w:val="24"/>
-                <w:szCs w:val="24"/>
-              </w:rPr>
-              <w:t>e.g.</w:t>
-            </w:r>
-            <w:proofErr w:type="gramEnd"/>
-            <w:r>
-              <w:rPr>
-                <w:rFonts w:ascii="Century Gothic" w:hAnsi="Century Gothic"/>
-                <w:sz w:val="24"/>
-                <w:szCs w:val="24"/>
-              </w:rPr>
-              <w:t xml:space="preserve"> parent, grandparent, uncle or aunty</w:t>
-            </w:r>
-          </w:p>
-          <w:p>
-            <w:pPr>
-              <w:rPr>
-                <w:rFonts w:ascii="Century Gothic" w:hAnsi="Century Gothic"/>
-                <w:sz w:val="24"/>
-                <w:szCs w:val="24"/>
+                <w:sz w:val="28"/>
+                <w:szCs w:val="28"/>
+              </w:rPr>
+            </w:pPr>
+            <w:r>
+              <w:rPr>
+                <w:sz w:val="28"/>
+                <w:szCs w:val="28"/>
+              </w:rPr>
+              <w:t xml:space="preserve">Reference from </w:t>
+            </w:r>
+            <w:r>
+              <w:rPr>
+                <w:sz w:val="28"/>
+                <w:szCs w:val="28"/>
+              </w:rPr>
+              <w:t xml:space="preserve">Head of </w:t>
+            </w:r>
+            <w:r>
+              <w:rPr>
+                <w:sz w:val="28"/>
+                <w:szCs w:val="28"/>
+              </w:rPr>
+              <w:t>Year</w:t>
+            </w:r>
+          </w:p>
+          <w:p>
+            <w:pPr>
+              <w:rPr>
+                <w:sz w:val="28"/>
+                <w:szCs w:val="28"/>
               </w:rPr>
             </w:pPr>
           </w:p>
@@ -1197,49 +898,69 @@
         <w:tc>
           <w:tcPr>
             <w:tcW w:w="6894" w:type="dxa"/>
-          </w:tcPr>
-          <w:p>
-            <w:pPr>
-              <w:rPr>
-                <w:rFonts w:ascii="Century Gothic" w:hAnsi="Century Gothic"/>
-                <w:sz w:val="24"/>
-                <w:szCs w:val="24"/>
-              </w:rPr>
-            </w:pPr>
-          </w:p>
-          <w:p>
-            <w:pPr>
-              <w:rPr>
-                <w:rFonts w:ascii="Century Gothic" w:hAnsi="Century Gothic"/>
-                <w:sz w:val="24"/>
-                <w:szCs w:val="24"/>
-              </w:rPr>
-            </w:pPr>
-          </w:p>
-          <w:p>
-            <w:pPr>
-              <w:rPr>
-                <w:rFonts w:ascii="Century Gothic" w:hAnsi="Century Gothic"/>
-                <w:sz w:val="24"/>
-                <w:szCs w:val="24"/>
-              </w:rPr>
-            </w:pPr>
-          </w:p>
-          <w:p>
-            <w:pPr>
-              <w:rPr>
-                <w:rFonts w:ascii="Century Gothic" w:hAnsi="Century Gothic"/>
-                <w:sz w:val="24"/>
-                <w:szCs w:val="24"/>
-              </w:rPr>
-            </w:pPr>
-          </w:p>
-          <w:p>
-            <w:pPr>
-              <w:rPr>
-                <w:rFonts w:ascii="Century Gothic" w:hAnsi="Century Gothic"/>
-                <w:sz w:val="24"/>
-                <w:szCs w:val="24"/>
+            <w:gridSpan w:val="5"/>
+          </w:tcPr>
+          <w:p>
+            <w:pPr>
+              <w:rPr>
+                <w:sz w:val="28"/>
+                <w:szCs w:val="28"/>
+              </w:rPr>
+            </w:pPr>
+          </w:p>
+          <w:p>
+            <w:pPr>
+              <w:rPr>
+                <w:sz w:val="28"/>
+                <w:szCs w:val="28"/>
+              </w:rPr>
+            </w:pPr>
+          </w:p>
+          <w:p>
+            <w:pPr>
+              <w:rPr>
+                <w:sz w:val="28"/>
+                <w:szCs w:val="28"/>
+              </w:rPr>
+            </w:pPr>
+          </w:p>
+          <w:p>
+            <w:pPr>
+              <w:rPr>
+                <w:sz w:val="28"/>
+                <w:szCs w:val="28"/>
+              </w:rPr>
+            </w:pPr>
+          </w:p>
+          <w:p>
+            <w:pPr>
+              <w:rPr>
+                <w:sz w:val="28"/>
+                <w:szCs w:val="28"/>
+              </w:rPr>
+            </w:pPr>
+          </w:p>
+          <w:p>
+            <w:pPr>
+              <w:rPr>
+                <w:sz w:val="28"/>
+                <w:szCs w:val="28"/>
+              </w:rPr>
+            </w:pPr>
+          </w:p>
+          <w:p>
+            <w:pPr>
+              <w:rPr>
+                <w:sz w:val="28"/>
+                <w:szCs w:val="28"/>
+              </w:rPr>
+            </w:pPr>
+          </w:p>
+          <w:p>
+            <w:pPr>
+              <w:rPr>
+                <w:sz w:val="28"/>
+                <w:szCs w:val="28"/>
               </w:rPr>
             </w:pPr>
           </w:p>
@@ -1249,14 +970,27 @@
         <w:tc>
           <w:tcPr>
             <w:tcW w:w="2122" w:type="dxa"/>
-            <w:shd w:val="clear" w:color="auto" w:fill="D9D9D9" w:themeFill="background1" w:themeFillShade="D9"/>
-          </w:tcPr>
-          <w:p>
-            <w:pPr>
-              <w:rPr>
-                <w:rFonts w:ascii="Century Gothic" w:hAnsi="Century Gothic"/>
-                <w:sz w:val="24"/>
-                <w:szCs w:val="24"/>
+          </w:tcPr>
+          <w:p>
+            <w:pPr>
+              <w:rPr>
+                <w:sz w:val="28"/>
+                <w:szCs w:val="28"/>
+              </w:rPr>
+            </w:pPr>
+            <w:r>
+              <w:rPr>
+                <w:sz w:val="28"/>
+                <w:szCs w:val="28"/>
+              </w:rPr>
+              <w:t>Reference from member of family e.g. parent, grandparent, uncle or aunty</w:t>
+            </w:r>
+          </w:p>
+          <w:p>
+            <w:pPr>
+              <w:rPr>
+                <w:sz w:val="28"/>
+                <w:szCs w:val="28"/>
               </w:rPr>
             </w:pPr>
           </w:p>
@@ -1264,14 +998,45 @@
         <w:tc>
           <w:tcPr>
             <w:tcW w:w="6894" w:type="dxa"/>
-            <w:shd w:val="clear" w:color="auto" w:fill="D9D9D9" w:themeFill="background1" w:themeFillShade="D9"/>
-          </w:tcPr>
-          <w:p>
-            <w:pPr>
-              <w:rPr>
-                <w:rFonts w:ascii="Century Gothic" w:hAnsi="Century Gothic"/>
-                <w:sz w:val="24"/>
-                <w:szCs w:val="24"/>
+            <w:gridSpan w:val="5"/>
+          </w:tcPr>
+          <w:p>
+            <w:pPr>
+              <w:rPr>
+                <w:sz w:val="28"/>
+                <w:szCs w:val="28"/>
+              </w:rPr>
+            </w:pPr>
+          </w:p>
+          <w:p>
+            <w:pPr>
+              <w:rPr>
+                <w:sz w:val="28"/>
+                <w:szCs w:val="28"/>
+              </w:rPr>
+            </w:pPr>
+          </w:p>
+          <w:p>
+            <w:pPr>
+              <w:rPr>
+                <w:sz w:val="28"/>
+                <w:szCs w:val="28"/>
+              </w:rPr>
+            </w:pPr>
+          </w:p>
+          <w:p>
+            <w:pPr>
+              <w:rPr>
+                <w:sz w:val="28"/>
+                <w:szCs w:val="28"/>
+              </w:rPr>
+            </w:pPr>
+          </w:p>
+          <w:p>
+            <w:pPr>
+              <w:rPr>
+                <w:sz w:val="28"/>
+                <w:szCs w:val="28"/>
               </w:rPr>
             </w:pPr>
           </w:p>
@@ -1281,47 +1046,13 @@
         <w:tc>
           <w:tcPr>
             <w:tcW w:w="2122" w:type="dxa"/>
-          </w:tcPr>
-          <w:p>
-            <w:pPr>
-              <w:rPr>
-                <w:rFonts w:ascii="Century Gothic" w:hAnsi="Century Gothic"/>
-                <w:sz w:val="24"/>
-                <w:szCs w:val="24"/>
-              </w:rPr>
-            </w:pPr>
-            <w:r>
-              <w:rPr>
-                <w:rFonts w:ascii="Century Gothic" w:hAnsi="Century Gothic"/>
-                <w:sz w:val="24"/>
-                <w:szCs w:val="24"/>
-              </w:rPr>
-              <w:t>Applicant</w:t>
-            </w:r>
-          </w:p>
-          <w:p>
-            <w:pPr>
-              <w:rPr>
-                <w:rFonts w:ascii="Century Gothic" w:hAnsi="Century Gothic"/>
-                <w:sz w:val="24"/>
-                <w:szCs w:val="24"/>
-              </w:rPr>
-            </w:pPr>
-            <w:r>
-              <w:rPr>
-                <w:rFonts w:ascii="Century Gothic" w:hAnsi="Century Gothic"/>
-                <w:sz w:val="24"/>
-                <w:szCs w:val="24"/>
-              </w:rPr>
-              <w:t>Signature</w:t>
-            </w:r>
-          </w:p>
-          <w:p>
-            <w:pPr>
-              <w:rPr>
-                <w:rFonts w:ascii="Century Gothic" w:hAnsi="Century Gothic"/>
-                <w:sz w:val="24"/>
-                <w:szCs w:val="24"/>
+            <w:shd w:val="clear" w:color="auto" w:fill="D9D9D9" w:themeFill="background1" w:themeFillShade="D9"/>
+          </w:tcPr>
+          <w:p>
+            <w:pPr>
+              <w:rPr>
+                <w:sz w:val="28"/>
+                <w:szCs w:val="28"/>
               </w:rPr>
             </w:pPr>
           </w:p>
@@ -1329,13 +1060,14 @@
         <w:tc>
           <w:tcPr>
             <w:tcW w:w="6894" w:type="dxa"/>
-          </w:tcPr>
-          <w:p>
-            <w:pPr>
-              <w:rPr>
-                <w:rFonts w:ascii="Century Gothic" w:hAnsi="Century Gothic"/>
-                <w:sz w:val="24"/>
-                <w:szCs w:val="24"/>
+            <w:gridSpan w:val="5"/>
+            <w:shd w:val="clear" w:color="auto" w:fill="D9D9D9" w:themeFill="background1" w:themeFillShade="D9"/>
+          </w:tcPr>
+          <w:p>
+            <w:pPr>
+              <w:rPr>
+                <w:sz w:val="28"/>
+                <w:szCs w:val="28"/>
               </w:rPr>
             </w:pPr>
           </w:p>
@@ -1349,16 +1081,73 @@
           <w:p>
             <w:pPr>
               <w:rPr>
-                <w:rFonts w:ascii="Century Gothic" w:hAnsi="Century Gothic"/>
-                <w:sz w:val="24"/>
-                <w:szCs w:val="24"/>
-              </w:rPr>
-            </w:pPr>
-            <w:r>
-              <w:rPr>
-                <w:rFonts w:ascii="Century Gothic" w:hAnsi="Century Gothic"/>
-                <w:sz w:val="24"/>
-                <w:szCs w:val="24"/>
+                <w:sz w:val="28"/>
+                <w:szCs w:val="28"/>
+              </w:rPr>
+            </w:pPr>
+            <w:r>
+              <w:rPr>
+                <w:sz w:val="28"/>
+                <w:szCs w:val="28"/>
+              </w:rPr>
+              <w:t>Applicant</w:t>
+            </w:r>
+          </w:p>
+          <w:p>
+            <w:pPr>
+              <w:rPr>
+                <w:sz w:val="28"/>
+                <w:szCs w:val="28"/>
+              </w:rPr>
+            </w:pPr>
+            <w:r>
+              <w:rPr>
+                <w:sz w:val="28"/>
+                <w:szCs w:val="28"/>
+              </w:rPr>
+              <w:t>Signature</w:t>
+            </w:r>
+          </w:p>
+          <w:p>
+            <w:pPr>
+              <w:rPr>
+                <w:sz w:val="28"/>
+                <w:szCs w:val="28"/>
+              </w:rPr>
+            </w:pPr>
+          </w:p>
+        </w:tc>
+        <w:tc>
+          <w:tcPr>
+            <w:tcW w:w="6894" w:type="dxa"/>
+            <w:gridSpan w:val="5"/>
+          </w:tcPr>
+          <w:p>
+            <w:pPr>
+              <w:rPr>
+                <w:sz w:val="28"/>
+                <w:szCs w:val="28"/>
+              </w:rPr>
+            </w:pPr>
+          </w:p>
+        </w:tc>
+      </w:tr>
+      <w:tr>
+        <w:tc>
+          <w:tcPr>
+            <w:tcW w:w="2122" w:type="dxa"/>
+          </w:tcPr>
+          <w:p>
+            <w:pPr>
+              <w:rPr>
+                <w:sz w:val="28"/>
+                <w:szCs w:val="28"/>
+              </w:rPr>
+            </w:pPr>
+            <w:r>
+              <w:rPr>
+                <w:sz w:val="28"/>
+                <w:szCs w:val="28"/>
               </w:rPr>
               <w:t>Dated</w:t>
             </w:r>
@@ -1367,22 +1156,21 @@
         <w:tc>
           <w:tcPr>
             <w:tcW w:w="6894" w:type="dxa"/>
-          </w:tcPr>
-          <w:p>
-            <w:pPr>
-              <w:rPr>
-                <w:rFonts w:ascii="Century Gothic" w:hAnsi="Century Gothic"/>
-                <w:sz w:val="24"/>
-                <w:szCs w:val="24"/>
-              </w:rPr>
-            </w:pPr>
-          </w:p>
-          <w:p>
-            <w:pPr>
-              <w:rPr>
-                <w:rFonts w:ascii="Century Gothic" w:hAnsi="Century Gothic"/>
-                <w:sz w:val="24"/>
-                <w:szCs w:val="24"/>
+            <w:gridSpan w:val="5"/>
+          </w:tcPr>
+          <w:p>
+            <w:pPr>
+              <w:rPr>
+                <w:sz w:val="28"/>
+                <w:szCs w:val="28"/>
+              </w:rPr>
+            </w:pPr>
+          </w:p>
+          <w:p>
+            <w:pPr>
+              <w:rPr>
+                <w:sz w:val="28"/>
+                <w:szCs w:val="28"/>
               </w:rPr>
             </w:pPr>
           </w:p>
@@ -1392,7 +1180,6 @@
     <w:p>
       <w:pPr>
         <w:rPr>
-          <w:rFonts w:ascii="Century Gothic" w:hAnsi="Century Gothic"/>
           <w:sz w:val="32"/>
           <w:szCs w:val="32"/>
         </w:rPr>
@@ -1402,14 +1189,12 @@
       <w:pPr>
         <w:jc w:val="center"/>
         <w:rPr>
-          <w:rFonts w:ascii="Century Gothic" w:hAnsi="Century Gothic"/>
           <w:sz w:val="32"/>
           <w:szCs w:val="32"/>
         </w:rPr>
       </w:pPr>
       <w:r>
         <w:rPr>
-          <w:rFonts w:ascii="Century Gothic" w:hAnsi="Century Gothic"/>
           <w:sz w:val="32"/>
           <w:szCs w:val="32"/>
         </w:rPr>
@@ -1419,7 +1204,6 @@
         <w:r>
           <w:rPr>
             <w:rStyle w:val="Hyperlink"/>
-            <w:rFonts w:ascii="Century Gothic" w:hAnsi="Century Gothic"/>
             <w:sz w:val="32"/>
             <w:szCs w:val="32"/>
           </w:rPr>
@@ -1428,7 +1212,6 @@
       </w:hyperlink>
       <w:r>
         <w:rPr>
-          <w:rFonts w:ascii="Century Gothic" w:hAnsi="Century Gothic"/>
           <w:sz w:val="32"/>
           <w:szCs w:val="32"/>
         </w:rPr>
@@ -1439,14 +1222,12 @@
       <w:pPr>
         <w:jc w:val="center"/>
         <w:rPr>
-          <w:rFonts w:ascii="Century Gothic" w:hAnsi="Century Gothic"/>
           <w:sz w:val="20"/>
           <w:szCs w:val="20"/>
         </w:rPr>
       </w:pPr>
       <w:r>
         <w:rPr>
-          <w:rFonts w:ascii="Century Gothic" w:hAnsi="Century Gothic"/>
           <w:sz w:val="32"/>
           <w:szCs w:val="32"/>
         </w:rPr>
@@ -1457,14 +1238,12 @@
       <w:pPr>
         <w:jc w:val="center"/>
         <w:rPr>
-          <w:rFonts w:ascii="Century Gothic" w:hAnsi="Century Gothic"/>
           <w:sz w:val="20"/>
           <w:szCs w:val="20"/>
         </w:rPr>
       </w:pPr>
       <w:r>
         <w:rPr>
-          <w:rFonts w:ascii="Century Gothic" w:hAnsi="Century Gothic"/>
           <w:sz w:val="20"/>
           <w:szCs w:val="20"/>
         </w:rPr>
@@ -1475,14 +1254,12 @@
       <w:pPr>
         <w:jc w:val="center"/>
         <w:rPr>
-          <w:rFonts w:ascii="Century Gothic" w:hAnsi="Century Gothic"/>
           <w:sz w:val="20"/>
           <w:szCs w:val="20"/>
         </w:rPr>
       </w:pPr>
       <w:r>
         <w:rPr>
-          <w:rFonts w:ascii="Century Gothic" w:hAnsi="Century Gothic"/>
           <w:sz w:val="20"/>
           <w:szCs w:val="20"/>
         </w:rPr>
@@ -2220,6 +1997,15 @@
 </file>
 
 <file path=customXml/item1.xml><?xml version="1.0" encoding="utf-8"?>
+<?mso-contentType ?>
+<FormTemplates xmlns="http://schemas.microsoft.com/sharepoint/v3/contenttype/forms">
+  <Display>DocumentLibraryForm</Display>
+  <Edit>DocumentLibraryForm</Edit>
+  <New>DocumentLibraryForm</New>
+</FormTemplates>
+</file>
+
+<file path=customXml/item2.xml><?xml version="1.0" encoding="utf-8"?>
 <ct:contentTypeSchema xmlns:ct="http://schemas.microsoft.com/office/2006/metadata/contentType" xmlns:ma="http://schemas.microsoft.com/office/2006/metadata/properties/metaAttributes" ct:_="" ma:_="" ma:contentTypeName="Document" ma:contentTypeID="0x01010097C7FEA0E6BB3748AD79B6323527FDCD" ma:contentTypeVersion="10" ma:contentTypeDescription="Create a new document." ma:contentTypeScope="" ma:versionID="7553edfd2b44ba5ebbd33181cad83dcd">
   <xsd:schema xmlns:xsd="http://www.w3.org/2001/XMLSchema" xmlns:xs="http://www.w3.org/2001/XMLSchema" xmlns:p="http://schemas.microsoft.com/office/2006/metadata/properties" xmlns:ns3="8cf37aaa-dd0d-4d97-abca-162731b7af23" xmlns:ns4="bd11a8c1-8436-4fae-9260-0767b6dbaee7" targetNamespace="http://schemas.microsoft.com/office/2006/metadata/properties" ma:root="true" ma:fieldsID="3833ab3fc19395fd1aa3888388d6f91d" ns3:_="" ns4:_="">
     <xsd:import namespace="8cf37aaa-dd0d-4d97-abca-162731b7af23"/>
@@ -2422,15 +2208,6 @@
 </ct:contentTypeSchema>
 </file>
 
-<file path=customXml/item2.xml><?xml version="1.0" encoding="utf-8"?>
-<?mso-contentType ?>
-<FormTemplates xmlns="http://schemas.microsoft.com/sharepoint/v3/contenttype/forms">
-  <Display>DocumentLibraryForm</Display>
-  <Edit>DocumentLibraryForm</Edit>
-  <New>DocumentLibraryForm</New>
-</FormTemplates>
-</file>
-
 <file path=customXml/item3.xml><?xml version="1.0" encoding="utf-8"?>
 <p:properties xmlns:p="http://schemas.microsoft.com/office/2006/metadata/properties" xmlns:xsi="http://www.w3.org/2001/XMLSchema-instance" xmlns:pc="http://schemas.microsoft.com/office/infopath/2007/PartnerControls">
   <documentManagement/>
@@ -2438,6 +2215,14 @@
 </file>
 
 <file path=customXml/itemProps1.xml><?xml version="1.0" encoding="utf-8"?>
+<ds:datastoreItem xmlns:ds="http://schemas.openxmlformats.org/officeDocument/2006/customXml" ds:itemID="{6B0C1A10-0A8D-4865-A99F-4DDE084458CE}">
+  <ds:schemaRefs>
+    <ds:schemaRef ds:uri="http://schemas.microsoft.com/sharepoint/v3/contenttype/forms"/>
+  </ds:schemaRefs>
+</ds:datastoreItem>
+</file>
+
+<file path=customXml/itemProps2.xml><?xml version="1.0" encoding="utf-8"?>
 <ds:datastoreItem xmlns:ds="http://schemas.openxmlformats.org/officeDocument/2006/customXml" ds:itemID="{A1715352-D202-4EDB-B2C2-63EC828AB866}">
   <ds:schemaRefs>
     <ds:schemaRef ds:uri="http://schemas.microsoft.com/office/2006/metadata/contentType"/>
@@ -2456,19 +2241,19 @@
 </ds:datastoreItem>
 </file>
 
-<file path=customXml/itemProps2.xml><?xml version="1.0" encoding="utf-8"?>
-<ds:datastoreItem xmlns:ds="http://schemas.openxmlformats.org/officeDocument/2006/customXml" ds:itemID="{6B0C1A10-0A8D-4865-A99F-4DDE084458CE}">
-  <ds:schemaRefs>
-    <ds:schemaRef ds:uri="http://schemas.microsoft.com/sharepoint/v3/contenttype/forms"/>
-  </ds:schemaRefs>
-</ds:datastoreItem>
-</file>
-
 <file path=customXml/itemProps3.xml><?xml version="1.0" encoding="utf-8"?>
 <ds:datastoreItem xmlns:ds="http://schemas.openxmlformats.org/officeDocument/2006/customXml" ds:itemID="{6E3A2008-2CBA-4A9D-9A30-4CDED42D3ABA}">
   <ds:schemaRefs>
+    <ds:schemaRef ds:uri="http://purl.org/dc/terms/"/>
+    <ds:schemaRef ds:uri="http://schemas.microsoft.com/office/infopath/2007/PartnerControls"/>
     <ds:schemaRef ds:uri="http://schemas.microsoft.com/office/2006/metadata/properties"/>
-    <ds:schemaRef ds:uri="http://schemas.microsoft.com/office/infopath/2007/PartnerControls"/>
+    <ds:schemaRef ds:uri="http://schemas.microsoft.com/office/2006/documentManagement/types"/>
+    <ds:schemaRef ds:uri="http://www.w3.org/XML/1998/namespace"/>
+    <ds:schemaRef ds:uri="http://purl.org/dc/dcmitype/"/>
+    <ds:schemaRef ds:uri="http://purl.org/dc/elements/1.1/"/>
+    <ds:schemaRef ds:uri="http://schemas.openxmlformats.org/package/2006/metadata/core-properties"/>
+    <ds:schemaRef ds:uri="bd11a8c1-8436-4fae-9260-0767b6dbaee7"/>
+    <ds:schemaRef ds:uri="8cf37aaa-dd0d-4d97-abca-162731b7af23"/>
   </ds:schemaRefs>
 </ds:datastoreItem>
 </file>
</xml_diff>